<commit_message>
Add new learning diary enrty
</commit_message>
<xml_diff>
--- a/Coursework/SDS_learning_diary.docx
+++ b/Coursework/SDS_learning_diary.docx
@@ -307,7 +307,21 @@
           <w:rFonts w:ascii="Times New Roman" w:hAnsi="Times New Roman" w:cs="Times New Roman"/>
           <w:lang w:val="en-US"/>
         </w:rPr>
-        <w:t>&lt;CHOSEN MODULE NAME&gt; MODULE</w:t>
+        <w:t>&lt;</w:t>
+      </w:r>
+      <w:r>
+        <w:rPr>
+          <w:rFonts w:ascii="Times New Roman" w:hAnsi="Times New Roman" w:cs="Times New Roman"/>
+          <w:lang w:val="en-US"/>
+        </w:rPr>
+        <w:t>MOBILE</w:t>
+      </w:r>
+      <w:r>
+        <w:rPr>
+          <w:rFonts w:ascii="Times New Roman" w:hAnsi="Times New Roman" w:cs="Times New Roman"/>
+          <w:lang w:val="en-US"/>
+        </w:rPr>
+        <w:t>&gt; MODULE</w:t>
       </w:r>
     </w:p>
     <w:p>
@@ -714,58 +728,56 @@
         <w:rPr>
           <w:lang w:val="en-US"/>
         </w:rPr>
-        <w:t xml:space="preserve">I </w:t>
+        <w:t>I le</w:t>
+      </w:r>
+      <w:r>
+        <w:rPr>
+          <w:lang w:val="en-US"/>
+        </w:rPr>
+        <w:t>a</w:t>
+      </w:r>
+      <w:r>
+        <w:rPr>
+          <w:lang w:val="en-US"/>
+        </w:rPr>
+        <w:t>rned A</w:t>
+      </w:r>
+      <w:r>
+        <w:rPr>
+          <w:lang w:val="en-US"/>
+        </w:rPr>
+        <w:t>ndroid project structure:</w:t>
+      </w:r>
+      <w:r>
+        <w:rPr>
+          <w:lang w:val="en-US"/>
+        </w:rPr>
+        <w:t xml:space="preserve"> 1) </w:t>
+      </w:r>
+      <w:r>
+        <w:rPr>
+          <w:lang w:val="en-US"/>
+        </w:rPr>
+        <w:t>MainActivity.java controls logic and res/layout/activity_main.xml defines the UI</w:t>
+      </w:r>
+      <w:r>
+        <w:rPr>
+          <w:lang w:val="en-US"/>
+        </w:rPr>
+        <w:t xml:space="preserve">; 2) </w:t>
       </w:r>
       <w:proofErr w:type="spellStart"/>
       <w:r>
         <w:rPr>
           <w:lang w:val="en-US"/>
         </w:rPr>
-        <w:t>lerned</w:t>
+        <w:t>ConstraintLayout</w:t>
       </w:r>
       <w:proofErr w:type="spellEnd"/>
       <w:r>
         <w:rPr>
           <w:lang w:val="en-US"/>
         </w:rPr>
-        <w:t xml:space="preserve"> A</w:t>
-      </w:r>
-      <w:r>
-        <w:rPr>
-          <w:lang w:val="en-US"/>
-        </w:rPr>
-        <w:t>ndroid project structure:</w:t>
-      </w:r>
-      <w:r>
-        <w:rPr>
-          <w:lang w:val="en-US"/>
-        </w:rPr>
-        <w:t xml:space="preserve"> 1) </w:t>
-      </w:r>
-      <w:r>
-        <w:rPr>
-          <w:lang w:val="en-US"/>
-        </w:rPr>
-        <w:t>MainActivity.java controls logic and res/layout/activity_main.xml defines the UI</w:t>
-      </w:r>
-      <w:r>
-        <w:rPr>
-          <w:lang w:val="en-US"/>
-        </w:rPr>
-        <w:t xml:space="preserve">; 2) </w:t>
-      </w:r>
-      <w:proofErr w:type="spellStart"/>
-      <w:r>
-        <w:rPr>
-          <w:lang w:val="en-US"/>
-        </w:rPr>
-        <w:t>ConstraintLayout</w:t>
-      </w:r>
-      <w:proofErr w:type="spellEnd"/>
-      <w:r>
-        <w:rPr>
-          <w:lang w:val="en-US"/>
-        </w:rPr>
         <w:t xml:space="preserve"> basics: every view needs both horizontal and vertical constraints. Design-time positions aren’t used at runtime</w:t>
       </w:r>
       <w:r>
@@ -814,6 +826,207 @@
         </w:rPr>
         <w:t>Time spent: ~3 hours (setup, project creation, coding, debugging, repo setup).</w:t>
       </w:r>
+    </w:p>
+    <w:p>
+      <w:pPr>
+        <w:rPr>
+          <w:lang w:val="en-US"/>
+        </w:rPr>
+      </w:pPr>
+      <w:r>
+        <w:rPr>
+          <w:lang w:val="en-US"/>
+        </w:rPr>
+        <w:br w:type="page"/>
+      </w:r>
+    </w:p>
+    <w:p>
+      <w:pPr>
+        <w:pStyle w:val="BodyText"/>
+        <w:rPr>
+          <w:lang w:val="en-FI"/>
+        </w:rPr>
+      </w:pPr>
+      <w:r>
+        <w:rPr>
+          <w:b/>
+          <w:bCs/>
+          <w:lang w:val="en-US"/>
+        </w:rPr>
+        <w:lastRenderedPageBreak/>
+        <w:t>6</w:t>
+      </w:r>
+      <w:r>
+        <w:rPr>
+          <w:b/>
+          <w:bCs/>
+          <w:lang w:val="en-US"/>
+        </w:rPr>
+        <w:t>.</w:t>
+      </w:r>
+      <w:r>
+        <w:rPr>
+          <w:b/>
+          <w:bCs/>
+          <w:lang w:val="en-US"/>
+        </w:rPr>
+        <w:t>10</w:t>
+      </w:r>
+      <w:r>
+        <w:rPr>
+          <w:b/>
+          <w:bCs/>
+          <w:lang w:val="en-US"/>
+        </w:rPr>
+        <w:t>.2025</w:t>
+      </w:r>
+      <w:r>
+        <w:rPr>
+          <w:lang w:val="en-FI"/>
+        </w:rPr>
+        <w:br/>
+      </w:r>
+      <w:r>
+        <w:rPr>
+          <w:lang w:val="en-FI"/>
+        </w:rPr>
+        <w:br/>
+      </w:r>
+      <w:r>
+        <w:rPr>
+          <w:lang w:val="en-FI"/>
+        </w:rPr>
+        <w:t>I watched the second “Core elements” tutorial and deepened my understanding of Android basics. I reviewed what an Activity is (the top-level screen the user sees), how onCreate() runs first when an Activity loads, and how findViewById(...) lets me reference views from code. I also learned the Intent model: an Intent represents an action to perform; I practiced startActivity(...) to launch screens, putExtra(...) to attach data, and reading it back with getIntent().getStringExtra(...).</w:t>
+      </w:r>
+    </w:p>
+    <w:p>
+      <w:pPr>
+        <w:pStyle w:val="BodyText"/>
+        <w:rPr>
+          <w:b/>
+          <w:bCs/>
+          <w:lang w:val="en-US"/>
+        </w:rPr>
+      </w:pPr>
+    </w:p>
+    <w:p>
+      <w:pPr>
+        <w:pStyle w:val="BodyText"/>
+        <w:rPr>
+          <w:lang w:val="en-FI"/>
+        </w:rPr>
+      </w:pPr>
+      <w:r>
+        <w:rPr>
+          <w:lang w:val="en-FI"/>
+        </w:rPr>
+        <w:t>I initialized a new app (Empty Views Activity, Java) and created a SecondActivity. From MainActivity I wired a button to open SecondActivity via an explicit Intent and passed a string as a key</w:t>
+      </w:r>
+      <w:r>
+        <w:rPr>
+          <w:lang w:val="en-FI"/>
+        </w:rPr>
+        <w:t>-</w:t>
+      </w:r>
+      <w:r>
+        <w:rPr>
+          <w:lang w:val="en-FI"/>
+        </w:rPr>
+        <w:t>value pair, which I then displayed in the second screen as a TextView. In addition to in-app navigation, I tried an implicit Intent to leave my app: a “G</w:t>
+      </w:r>
+      <w:r>
+        <w:rPr>
+          <w:lang w:val="en-FI"/>
+        </w:rPr>
+        <w:t>OOGLE</w:t>
+      </w:r>
+      <w:r>
+        <w:rPr>
+          <w:lang w:val="en-FI"/>
+        </w:rPr>
+        <w:t xml:space="preserve">” </w:t>
+      </w:r>
+      <w:r>
+        <w:rPr>
+          <w:lang w:val="en-FI"/>
+        </w:rPr>
+        <w:t xml:space="preserve"> </w:t>
+      </w:r>
+      <w:r>
+        <w:rPr>
+          <w:lang w:val="en-FI"/>
+        </w:rPr>
+        <w:t>button opens the device browser to https://www.google.com. I added CATEGORY_BROWSABLE and wrapped startActivity(...) in a try/catch (ActivityNotFoundException) to handle cases where no browser is available</w:t>
+      </w:r>
+      <w:r>
+        <w:rPr>
+          <w:lang w:val="en-FI"/>
+        </w:rPr>
+        <w:t xml:space="preserve"> </w:t>
+      </w:r>
+      <w:r>
+        <w:rPr>
+          <w:color w:val="000000"/>
+          <w:lang w:val="en-FI" w:eastAsia="en-GB"/>
+        </w:rPr>
+        <w:t>(</w:t>
+      </w:r>
+      <w:r>
+        <w:rPr>
+          <w:color w:val="000000"/>
+          <w:lang w:val="en-FI" w:eastAsia="en-GB"/>
+        </w:rPr>
+        <w:t>this wasn’t in the tutorial</w:t>
+      </w:r>
+      <w:r>
+        <w:rPr>
+          <w:color w:val="000000"/>
+          <w:lang w:val="en-FI" w:eastAsia="en-GB"/>
+        </w:rPr>
+        <w:t xml:space="preserve">, </w:t>
+      </w:r>
+      <w:r>
+        <w:rPr>
+          <w:color w:val="000000"/>
+          <w:lang w:val="en-FI" w:eastAsia="en-GB"/>
+        </w:rPr>
+        <w:t xml:space="preserve">I found it online because my Android version is </w:t>
+      </w:r>
+      <w:r>
+        <w:rPr>
+          <w:color w:val="000000"/>
+          <w:lang w:val="en-FI" w:eastAsia="en-GB"/>
+        </w:rPr>
+        <w:t xml:space="preserve">much </w:t>
+      </w:r>
+      <w:r>
+        <w:rPr>
+          <w:color w:val="000000"/>
+          <w:lang w:val="en-FI" w:eastAsia="en-GB"/>
+        </w:rPr>
+        <w:t>newer than in the video</w:t>
+      </w:r>
+      <w:r>
+        <w:rPr>
+          <w:color w:val="000000"/>
+          <w:lang w:val="en-FI" w:eastAsia="en-GB"/>
+        </w:rPr>
+        <w:t>)</w:t>
+      </w:r>
+      <w:r>
+        <w:rPr>
+          <w:lang w:val="en-FI"/>
+        </w:rPr>
+        <w:t>.</w:t>
+      </w:r>
+    </w:p>
+    <w:p>
+      <w:pPr>
+        <w:pStyle w:val="BodyText"/>
+        <w:rPr>
+          <w:lang w:val="en-FI"/>
+        </w:rPr>
+      </w:pPr>
     </w:p>
     <w:sectPr>
       <w:headerReference w:type="default" r:id="rId10"/>
@@ -1136,6 +1349,155 @@
     </w:lvl>
   </w:abstractNum>
   <w:abstractNum w:abstractNumId="2" w15:restartNumberingAfterBreak="0">
+    <w:nsid w:val="4454092E"/>
+    <w:multiLevelType w:val="multilevel"/>
+    <w:tmpl w:val="D994A53C"/>
+    <w:lvl w:ilvl="0">
+      <w:start w:val="1"/>
+      <w:numFmt w:val="bullet"/>
+      <w:lvlText w:val=""/>
+      <w:lvlJc w:val="left"/>
+      <w:pPr>
+        <w:tabs>
+          <w:tab w:val="num" w:pos="720"/>
+        </w:tabs>
+        <w:ind w:left="720" w:hanging="360"/>
+      </w:pPr>
+      <w:rPr>
+        <w:rFonts w:ascii="Symbol" w:hAnsi="Symbol" w:hint="default"/>
+        <w:sz w:val="20"/>
+      </w:rPr>
+    </w:lvl>
+    <w:lvl w:ilvl="1" w:tentative="1">
+      <w:start w:val="1"/>
+      <w:numFmt w:val="bullet"/>
+      <w:lvlText w:val="o"/>
+      <w:lvlJc w:val="left"/>
+      <w:pPr>
+        <w:tabs>
+          <w:tab w:val="num" w:pos="1440"/>
+        </w:tabs>
+        <w:ind w:left="1440" w:hanging="360"/>
+      </w:pPr>
+      <w:rPr>
+        <w:rFonts w:ascii="Courier New" w:hAnsi="Courier New" w:hint="default"/>
+        <w:sz w:val="20"/>
+      </w:rPr>
+    </w:lvl>
+    <w:lvl w:ilvl="2" w:tentative="1">
+      <w:start w:val="1"/>
+      <w:numFmt w:val="bullet"/>
+      <w:lvlText w:val=""/>
+      <w:lvlJc w:val="left"/>
+      <w:pPr>
+        <w:tabs>
+          <w:tab w:val="num" w:pos="2160"/>
+        </w:tabs>
+        <w:ind w:left="2160" w:hanging="360"/>
+      </w:pPr>
+      <w:rPr>
+        <w:rFonts w:ascii="Wingdings" w:hAnsi="Wingdings" w:hint="default"/>
+        <w:sz w:val="20"/>
+      </w:rPr>
+    </w:lvl>
+    <w:lvl w:ilvl="3" w:tentative="1">
+      <w:start w:val="1"/>
+      <w:numFmt w:val="bullet"/>
+      <w:lvlText w:val=""/>
+      <w:lvlJc w:val="left"/>
+      <w:pPr>
+        <w:tabs>
+          <w:tab w:val="num" w:pos="2880"/>
+        </w:tabs>
+        <w:ind w:left="2880" w:hanging="360"/>
+      </w:pPr>
+      <w:rPr>
+        <w:rFonts w:ascii="Wingdings" w:hAnsi="Wingdings" w:hint="default"/>
+        <w:sz w:val="20"/>
+      </w:rPr>
+    </w:lvl>
+    <w:lvl w:ilvl="4" w:tentative="1">
+      <w:start w:val="1"/>
+      <w:numFmt w:val="bullet"/>
+      <w:lvlText w:val=""/>
+      <w:lvlJc w:val="left"/>
+      <w:pPr>
+        <w:tabs>
+          <w:tab w:val="num" w:pos="3600"/>
+        </w:tabs>
+        <w:ind w:left="3600" w:hanging="360"/>
+      </w:pPr>
+      <w:rPr>
+        <w:rFonts w:ascii="Wingdings" w:hAnsi="Wingdings" w:hint="default"/>
+        <w:sz w:val="20"/>
+      </w:rPr>
+    </w:lvl>
+    <w:lvl w:ilvl="5" w:tentative="1">
+      <w:start w:val="1"/>
+      <w:numFmt w:val="bullet"/>
+      <w:lvlText w:val=""/>
+      <w:lvlJc w:val="left"/>
+      <w:pPr>
+        <w:tabs>
+          <w:tab w:val="num" w:pos="4320"/>
+        </w:tabs>
+        <w:ind w:left="4320" w:hanging="360"/>
+      </w:pPr>
+      <w:rPr>
+        <w:rFonts w:ascii="Wingdings" w:hAnsi="Wingdings" w:hint="default"/>
+        <w:sz w:val="20"/>
+      </w:rPr>
+    </w:lvl>
+    <w:lvl w:ilvl="6" w:tentative="1">
+      <w:start w:val="1"/>
+      <w:numFmt w:val="bullet"/>
+      <w:lvlText w:val=""/>
+      <w:lvlJc w:val="left"/>
+      <w:pPr>
+        <w:tabs>
+          <w:tab w:val="num" w:pos="5040"/>
+        </w:tabs>
+        <w:ind w:left="5040" w:hanging="360"/>
+      </w:pPr>
+      <w:rPr>
+        <w:rFonts w:ascii="Wingdings" w:hAnsi="Wingdings" w:hint="default"/>
+        <w:sz w:val="20"/>
+      </w:rPr>
+    </w:lvl>
+    <w:lvl w:ilvl="7" w:tentative="1">
+      <w:start w:val="1"/>
+      <w:numFmt w:val="bullet"/>
+      <w:lvlText w:val=""/>
+      <w:lvlJc w:val="left"/>
+      <w:pPr>
+        <w:tabs>
+          <w:tab w:val="num" w:pos="5760"/>
+        </w:tabs>
+        <w:ind w:left="5760" w:hanging="360"/>
+      </w:pPr>
+      <w:rPr>
+        <w:rFonts w:ascii="Wingdings" w:hAnsi="Wingdings" w:hint="default"/>
+        <w:sz w:val="20"/>
+      </w:rPr>
+    </w:lvl>
+    <w:lvl w:ilvl="8" w:tentative="1">
+      <w:start w:val="1"/>
+      <w:numFmt w:val="bullet"/>
+      <w:lvlText w:val=""/>
+      <w:lvlJc w:val="left"/>
+      <w:pPr>
+        <w:tabs>
+          <w:tab w:val="num" w:pos="6480"/>
+        </w:tabs>
+        <w:ind w:left="6480" w:hanging="360"/>
+      </w:pPr>
+      <w:rPr>
+        <w:rFonts w:ascii="Wingdings" w:hAnsi="Wingdings" w:hint="default"/>
+        <w:sz w:val="20"/>
+      </w:rPr>
+    </w:lvl>
+  </w:abstractNum>
+  <w:abstractNum w:abstractNumId="3" w15:restartNumberingAfterBreak="0">
     <w:nsid w:val="455049AF"/>
     <w:multiLevelType w:val="multilevel"/>
     <w:tmpl w:val="034853E2"/>
@@ -1248,7 +1610,120 @@
       </w:pPr>
     </w:lvl>
   </w:abstractNum>
-  <w:abstractNum w:abstractNumId="3" w15:restartNumberingAfterBreak="0">
+  <w:abstractNum w:abstractNumId="4" w15:restartNumberingAfterBreak="0">
+    <w:nsid w:val="5B830659"/>
+    <w:multiLevelType w:val="hybridMultilevel"/>
+    <w:tmpl w:val="2E7A72EE"/>
+    <w:lvl w:ilvl="0" w:tplc="4A340AFE">
+      <w:start w:val="6"/>
+      <w:numFmt w:val="bullet"/>
+      <w:lvlText w:val="-"/>
+      <w:lvlJc w:val="left"/>
+      <w:pPr>
+        <w:ind w:left="720" w:hanging="360"/>
+      </w:pPr>
+      <w:rPr>
+        <w:rFonts w:ascii="Times New Roman" w:eastAsia="Times New Roman" w:hAnsi="Times New Roman" w:cs="Times New Roman" w:hint="default"/>
+      </w:rPr>
+    </w:lvl>
+    <w:lvl w:ilvl="1" w:tplc="08090003" w:tentative="1">
+      <w:start w:val="1"/>
+      <w:numFmt w:val="bullet"/>
+      <w:lvlText w:val="o"/>
+      <w:lvlJc w:val="left"/>
+      <w:pPr>
+        <w:ind w:left="1440" w:hanging="360"/>
+      </w:pPr>
+      <w:rPr>
+        <w:rFonts w:ascii="Courier New" w:hAnsi="Courier New" w:cs="Courier New" w:hint="default"/>
+      </w:rPr>
+    </w:lvl>
+    <w:lvl w:ilvl="2" w:tplc="08090005" w:tentative="1">
+      <w:start w:val="1"/>
+      <w:numFmt w:val="bullet"/>
+      <w:lvlText w:val=""/>
+      <w:lvlJc w:val="left"/>
+      <w:pPr>
+        <w:ind w:left="2160" w:hanging="360"/>
+      </w:pPr>
+      <w:rPr>
+        <w:rFonts w:ascii="Wingdings" w:hAnsi="Wingdings" w:hint="default"/>
+      </w:rPr>
+    </w:lvl>
+    <w:lvl w:ilvl="3" w:tplc="08090001" w:tentative="1">
+      <w:start w:val="1"/>
+      <w:numFmt w:val="bullet"/>
+      <w:lvlText w:val=""/>
+      <w:lvlJc w:val="left"/>
+      <w:pPr>
+        <w:ind w:left="2880" w:hanging="360"/>
+      </w:pPr>
+      <w:rPr>
+        <w:rFonts w:ascii="Symbol" w:hAnsi="Symbol" w:hint="default"/>
+      </w:rPr>
+    </w:lvl>
+    <w:lvl w:ilvl="4" w:tplc="08090003" w:tentative="1">
+      <w:start w:val="1"/>
+      <w:numFmt w:val="bullet"/>
+      <w:lvlText w:val="o"/>
+      <w:lvlJc w:val="left"/>
+      <w:pPr>
+        <w:ind w:left="3600" w:hanging="360"/>
+      </w:pPr>
+      <w:rPr>
+        <w:rFonts w:ascii="Courier New" w:hAnsi="Courier New" w:cs="Courier New" w:hint="default"/>
+      </w:rPr>
+    </w:lvl>
+    <w:lvl w:ilvl="5" w:tplc="08090005" w:tentative="1">
+      <w:start w:val="1"/>
+      <w:numFmt w:val="bullet"/>
+      <w:lvlText w:val=""/>
+      <w:lvlJc w:val="left"/>
+      <w:pPr>
+        <w:ind w:left="4320" w:hanging="360"/>
+      </w:pPr>
+      <w:rPr>
+        <w:rFonts w:ascii="Wingdings" w:hAnsi="Wingdings" w:hint="default"/>
+      </w:rPr>
+    </w:lvl>
+    <w:lvl w:ilvl="6" w:tplc="08090001" w:tentative="1">
+      <w:start w:val="1"/>
+      <w:numFmt w:val="bullet"/>
+      <w:lvlText w:val=""/>
+      <w:lvlJc w:val="left"/>
+      <w:pPr>
+        <w:ind w:left="5040" w:hanging="360"/>
+      </w:pPr>
+      <w:rPr>
+        <w:rFonts w:ascii="Symbol" w:hAnsi="Symbol" w:hint="default"/>
+      </w:rPr>
+    </w:lvl>
+    <w:lvl w:ilvl="7" w:tplc="08090003" w:tentative="1">
+      <w:start w:val="1"/>
+      <w:numFmt w:val="bullet"/>
+      <w:lvlText w:val="o"/>
+      <w:lvlJc w:val="left"/>
+      <w:pPr>
+        <w:ind w:left="5760" w:hanging="360"/>
+      </w:pPr>
+      <w:rPr>
+        <w:rFonts w:ascii="Courier New" w:hAnsi="Courier New" w:cs="Courier New" w:hint="default"/>
+      </w:rPr>
+    </w:lvl>
+    <w:lvl w:ilvl="8" w:tplc="08090005" w:tentative="1">
+      <w:start w:val="1"/>
+      <w:numFmt w:val="bullet"/>
+      <w:lvlText w:val=""/>
+      <w:lvlJc w:val="left"/>
+      <w:pPr>
+        <w:ind w:left="6480" w:hanging="360"/>
+      </w:pPr>
+      <w:rPr>
+        <w:rFonts w:ascii="Wingdings" w:hAnsi="Wingdings" w:hint="default"/>
+      </w:rPr>
+    </w:lvl>
+  </w:abstractNum>
+  <w:abstractNum w:abstractNumId="5" w15:restartNumberingAfterBreak="0">
     <w:nsid w:val="5E9F3BDB"/>
     <w:multiLevelType w:val="hybridMultilevel"/>
     <w:tmpl w:val="2524393A"/>
@@ -1364,7 +1839,7 @@
       </w:pPr>
     </w:lvl>
   </w:abstractNum>
-  <w:abstractNum w:abstractNumId="4" w15:restartNumberingAfterBreak="0">
+  <w:abstractNum w:abstractNumId="6" w15:restartNumberingAfterBreak="0">
     <w:nsid w:val="7411730C"/>
     <w:multiLevelType w:val="hybridMultilevel"/>
     <w:tmpl w:val="220EE75A"/>
@@ -1480,7 +1955,7 @@
       </w:pPr>
     </w:lvl>
   </w:abstractNum>
-  <w:abstractNum w:abstractNumId="5" w15:restartNumberingAfterBreak="0">
+  <w:abstractNum w:abstractNumId="7" w15:restartNumberingAfterBreak="0">
     <w:nsid w:val="75702816"/>
     <w:multiLevelType w:val="hybridMultilevel"/>
     <w:tmpl w:val="43CEABBE"/>
@@ -1596,7 +2071,7 @@
       </w:pPr>
     </w:lvl>
   </w:abstractNum>
-  <w:abstractNum w:abstractNumId="6" w15:restartNumberingAfterBreak="0">
+  <w:abstractNum w:abstractNumId="8" w15:restartNumberingAfterBreak="0">
     <w:nsid w:val="7B275709"/>
     <w:multiLevelType w:val="hybridMultilevel"/>
     <w:tmpl w:val="49C43494"/>
@@ -1712,7 +2187,7 @@
       </w:pPr>
     </w:lvl>
   </w:abstractNum>
-  <w:abstractNum w:abstractNumId="7" w15:restartNumberingAfterBreak="0">
+  <w:abstractNum w:abstractNumId="9" w15:restartNumberingAfterBreak="0">
     <w:nsid w:val="7C981A45"/>
     <w:multiLevelType w:val="multilevel"/>
     <w:tmpl w:val="034853E2"/>
@@ -1835,28 +2310,34 @@
     </w:lvl>
   </w:abstractNum>
   <w:num w:numId="1" w16cid:durableId="925500862">
-    <w:abstractNumId w:val="5"/>
+    <w:abstractNumId w:val="7"/>
   </w:num>
   <w:num w:numId="2" w16cid:durableId="9185662">
     <w:abstractNumId w:val="1"/>
   </w:num>
   <w:num w:numId="3" w16cid:durableId="342784688">
-    <w:abstractNumId w:val="7"/>
+    <w:abstractNumId w:val="9"/>
   </w:num>
   <w:num w:numId="4" w16cid:durableId="1827935488">
     <w:abstractNumId w:val="0"/>
   </w:num>
   <w:num w:numId="5" w16cid:durableId="32924198">
-    <w:abstractNumId w:val="4"/>
+    <w:abstractNumId w:val="6"/>
   </w:num>
   <w:num w:numId="6" w16cid:durableId="1266620935">
-    <w:abstractNumId w:val="6"/>
+    <w:abstractNumId w:val="8"/>
   </w:num>
   <w:num w:numId="7" w16cid:durableId="2118669662">
+    <w:abstractNumId w:val="5"/>
+  </w:num>
+  <w:num w:numId="8" w16cid:durableId="1598249152">
     <w:abstractNumId w:val="3"/>
   </w:num>
-  <w:num w:numId="8" w16cid:durableId="1598249152">
+  <w:num w:numId="9" w16cid:durableId="969821698">
     <w:abstractNumId w:val="2"/>
+  </w:num>
+  <w:num w:numId="10" w16cid:durableId="864636683">
+    <w:abstractNumId w:val="4"/>
   </w:num>
 </w:numbering>
 </file>
@@ -1886,8 +2367,10 @@
     <w:lsdException w:name="caption" w:semiHidden="1" w:unhideWhenUsed="1" w:qFormat="1"/>
     <w:lsdException w:name="Title" w:qFormat="1"/>
     <w:lsdException w:name="Subtitle" w:qFormat="1"/>
-    <w:lsdException w:name="Strong" w:qFormat="1"/>
-    <w:lsdException w:name="Emphasis" w:qFormat="1"/>
+    <w:lsdException w:name="Strong" w:uiPriority="22" w:qFormat="1"/>
+    <w:lsdException w:name="Emphasis" w:uiPriority="20" w:qFormat="1"/>
+    <w:lsdException w:name="Normal (Web)" w:uiPriority="99"/>
+    <w:lsdException w:name="HTML Code" w:uiPriority="99"/>
     <w:lsdException w:name="Normal Table" w:semiHidden="1" w:unhideWhenUsed="1"/>
     <w:lsdException w:name="Table Simple 1" w:semiHidden="1" w:unhideWhenUsed="1"/>
     <w:lsdException w:name="Table Simple 2" w:semiHidden="1" w:unhideWhenUsed="1"/>
@@ -2932,6 +3415,7 @@
   </w:style>
   <w:style w:type="character" w:styleId="Emphasis">
     <w:name w:val="Emphasis"/>
+    <w:uiPriority w:val="20"/>
     <w:qFormat/>
     <w:rsid w:val="00497E28"/>
     <w:rPr>
@@ -2959,6 +3443,47 @@
       <w:sz w:val="16"/>
       <w:szCs w:val="16"/>
       <w:lang w:eastAsia="en-US"/>
+    </w:rPr>
+  </w:style>
+  <w:style w:type="paragraph" w:styleId="NormalWeb">
+    <w:name w:val="Normal (Web)"/>
+    <w:basedOn w:val="Normal"/>
+    <w:uiPriority w:val="99"/>
+    <w:unhideWhenUsed/>
+    <w:rsid w:val="00001747"/>
+    <w:pPr>
+      <w:spacing w:before="100" w:beforeAutospacing="1" w:after="100" w:afterAutospacing="1"/>
+    </w:pPr>
+    <w:rPr>
+      <w:lang w:val="en-FI" w:eastAsia="en-GB"/>
+    </w:rPr>
+  </w:style>
+  <w:style w:type="character" w:customStyle="1" w:styleId="apple-converted-space">
+    <w:name w:val="apple-converted-space"/>
+    <w:basedOn w:val="DefaultParagraphFont"/>
+    <w:rsid w:val="00001747"/>
+  </w:style>
+  <w:style w:type="character" w:styleId="HTMLCode">
+    <w:name w:val="HTML Code"/>
+    <w:basedOn w:val="DefaultParagraphFont"/>
+    <w:uiPriority w:val="99"/>
+    <w:unhideWhenUsed/>
+    <w:rsid w:val="00001747"/>
+    <w:rPr>
+      <w:rFonts w:ascii="Courier New" w:eastAsia="Times New Roman" w:hAnsi="Courier New" w:cs="Courier New"/>
+      <w:sz w:val="20"/>
+      <w:szCs w:val="20"/>
+    </w:rPr>
+  </w:style>
+  <w:style w:type="character" w:styleId="Strong">
+    <w:name w:val="Strong"/>
+    <w:basedOn w:val="DefaultParagraphFont"/>
+    <w:uiPriority w:val="22"/>
+    <w:qFormat/>
+    <w:rsid w:val="004E5740"/>
+    <w:rPr>
+      <w:b/>
+      <w:bCs/>
     </w:rPr>
   </w:style>
 </w:styles>
@@ -3260,6 +3785,24 @@
 </file>
 
 <file path=customXml/item1.xml><?xml version="1.0" encoding="utf-8"?>
+<p:properties xmlns:p="http://schemas.microsoft.com/office/2006/metadata/properties" xmlns:xsi="http://www.w3.org/2001/XMLSchema-instance" xmlns:pc="http://schemas.microsoft.com/office/infopath/2007/PartnerControls">
+  <documentManagement>
+    <PublishingExpirationDate xmlns="http://schemas.microsoft.com/sharepoint/v3" xsi:nil="true"/>
+    <PublishingStartDate xmlns="http://schemas.microsoft.com/sharepoint/v3" xsi:nil="true"/>
+  </documentManagement>
+</p:properties>
+</file>
+
+<file path=customXml/item2.xml><?xml version="1.0" encoding="utf-8"?>
+<?mso-contentType ?>
+<FormTemplates xmlns="http://schemas.microsoft.com/sharepoint/v3/contenttype/forms">
+  <Display>DocumentLibraryForm</Display>
+  <Edit>DocumentLibraryForm</Edit>
+  <New>DocumentLibraryForm</New>
+</FormTemplates>
+</file>
+
+<file path=customXml/item3.xml><?xml version="1.0" encoding="utf-8"?>
 <ct:contentTypeSchema xmlns:ct="http://schemas.microsoft.com/office/2006/metadata/contentType" xmlns:ma="http://schemas.microsoft.com/office/2006/metadata/properties/metaAttributes" ct:_="" ma:_="" ma:contentTypeName="Asiakirja" ma:contentTypeID="0x01010017418C401CCB2042A3A99A19F43F356D" ma:contentTypeVersion="1" ma:contentTypeDescription="Luo uusi asiakirja." ma:contentTypeScope="" ma:versionID="f4b075d3ca74a5dbaed73e767a156aa0">
   <xsd:schema xmlns:xsd="http://www.w3.org/2001/XMLSchema" xmlns:p="http://schemas.microsoft.com/office/2006/metadata/properties" xmlns:ns1="http://schemas.microsoft.com/sharepoint/v3" targetNamespace="http://schemas.microsoft.com/office/2006/metadata/properties" ma:root="true" ma:fieldsID="4340a008e99365d80b71206bae222996" ns1:_="">
     <xsd:import namespace="http://schemas.microsoft.com/sharepoint/v3"/>
@@ -3325,25 +3868,25 @@
 </ct:contentTypeSchema>
 </file>
 
-<file path=customXml/item2.xml><?xml version="1.0" encoding="utf-8"?>
-<?mso-contentType ?>
-<FormTemplates xmlns="http://schemas.microsoft.com/sharepoint/v3/contenttype/forms">
-  <Display>DocumentLibraryForm</Display>
-  <Edit>DocumentLibraryForm</Edit>
-  <New>DocumentLibraryForm</New>
-</FormTemplates>
+<file path=customXml/itemProps1.xml><?xml version="1.0" encoding="utf-8"?>
+<ds:datastoreItem xmlns:ds="http://schemas.openxmlformats.org/officeDocument/2006/customXml" ds:itemID="{FA8F0064-303C-446D-896E-46EEB9A79DC3}">
+  <ds:schemaRefs>
+    <ds:schemaRef ds:uri="http://schemas.microsoft.com/office/2006/metadata/properties"/>
+    <ds:schemaRef ds:uri="http://schemas.microsoft.com/office/infopath/2007/PartnerControls"/>
+    <ds:schemaRef ds:uri="http://schemas.microsoft.com/sharepoint/v3"/>
+  </ds:schemaRefs>
+</ds:datastoreItem>
 </file>
 
-<file path=customXml/item3.xml><?xml version="1.0" encoding="utf-8"?>
-<p:properties xmlns:p="http://schemas.microsoft.com/office/2006/metadata/properties" xmlns:xsi="http://www.w3.org/2001/XMLSchema-instance" xmlns:pc="http://schemas.microsoft.com/office/infopath/2007/PartnerControls">
-  <documentManagement>
-    <PublishingExpirationDate xmlns="http://schemas.microsoft.com/sharepoint/v3" xsi:nil="true"/>
-    <PublishingStartDate xmlns="http://schemas.microsoft.com/sharepoint/v3" xsi:nil="true"/>
-  </documentManagement>
-</p:properties>
+<file path=customXml/itemProps2.xml><?xml version="1.0" encoding="utf-8"?>
+<ds:datastoreItem xmlns:ds="http://schemas.openxmlformats.org/officeDocument/2006/customXml" ds:itemID="{13FBD2FA-5696-460D-A278-9A302A0F72AE}">
+  <ds:schemaRefs>
+    <ds:schemaRef ds:uri="http://schemas.microsoft.com/sharepoint/v3/contenttype/forms"/>
+  </ds:schemaRefs>
+</ds:datastoreItem>
 </file>
 
-<file path=customXml/itemProps1.xml><?xml version="1.0" encoding="utf-8"?>
+<file path=customXml/itemProps3.xml><?xml version="1.0" encoding="utf-8"?>
 <ds:datastoreItem xmlns:ds="http://schemas.openxmlformats.org/officeDocument/2006/customXml" ds:itemID="{B9A87442-5A7B-46FD-BD28-170CE9B7256F}">
   <ds:schemaRefs>
     <ds:schemaRef ds:uri="http://schemas.microsoft.com/office/2006/metadata/contentType"/>
@@ -3358,22 +3901,4 @@
     <ds:schemaRef ds:uri="http://schemas.microsoft.com/office/internal/2005/internalDocumentation"/>
   </ds:schemaRefs>
 </ds:datastoreItem>
-</file>
-
-<file path=customXml/itemProps2.xml><?xml version="1.0" encoding="utf-8"?>
-<ds:datastoreItem xmlns:ds="http://schemas.openxmlformats.org/officeDocument/2006/customXml" ds:itemID="{13FBD2FA-5696-460D-A278-9A302A0F72AE}">
-  <ds:schemaRefs>
-    <ds:schemaRef ds:uri="http://schemas.microsoft.com/sharepoint/v3/contenttype/forms"/>
-  </ds:schemaRefs>
-</ds:datastoreItem>
-</file>
-
-<file path=customXml/itemProps3.xml><?xml version="1.0" encoding="utf-8"?>
-<ds:datastoreItem xmlns:ds="http://schemas.openxmlformats.org/officeDocument/2006/customXml" ds:itemID="{FA8F0064-303C-446D-896E-46EEB9A79DC3}">
-  <ds:schemaRefs>
-    <ds:schemaRef ds:uri="http://schemas.microsoft.com/office/2006/metadata/properties"/>
-    <ds:schemaRef ds:uri="http://schemas.microsoft.com/office/infopath/2007/PartnerControls"/>
-    <ds:schemaRef ds:uri="http://schemas.microsoft.com/sharepoint/v3"/>
-  </ds:schemaRefs>
-</ds:datastoreItem>
 </file>
</xml_diff>

<commit_message>
Implement basic ListView with custom adapter and sample data
</commit_message>
<xml_diff>
--- a/Coursework/SDS_learning_diary.docx
+++ b/Coursework/SDS_learning_diary.docx
@@ -854,58 +854,185 @@
           <w:lang w:val="en-US"/>
         </w:rPr>
         <w:lastRenderedPageBreak/>
-        <w:t>6</w:t>
-      </w:r>
-      <w:r>
+        <w:t>6.10.2025</w:t>
+      </w:r>
+      <w:r>
+        <w:rPr>
+          <w:lang w:val="en-FI"/>
+        </w:rPr>
+        <w:br/>
+      </w:r>
+      <w:r>
+        <w:rPr>
+          <w:lang w:val="en-FI"/>
+        </w:rPr>
+        <w:br/>
+      </w:r>
+      <w:r>
+        <w:rPr>
+          <w:lang w:val="en-FI"/>
+        </w:rPr>
+        <w:t>I watched the second “Core elements” tutorial and deepened my understanding of Android basics. I reviewed what an Activity is (the top-level screen the user sees), how onCreate() runs first when an Activity loads, and how findViewById(...) lets me reference views from code. I also learned the Intent model: an Intent represents an action to perform; I practiced startActivity(...) to launch screens, putExtra(...) to attach data, and reading it back with getIntent().getStringExtra(...).</w:t>
+      </w:r>
+    </w:p>
+    <w:p>
+      <w:pPr>
+        <w:pStyle w:val="BodyText"/>
         <w:rPr>
           <w:b/>
           <w:bCs/>
           <w:lang w:val="en-US"/>
         </w:rPr>
+      </w:pPr>
+    </w:p>
+    <w:p>
+      <w:pPr>
+        <w:pStyle w:val="BodyText"/>
+        <w:rPr>
+          <w:lang w:val="en-FI"/>
+        </w:rPr>
+      </w:pPr>
+      <w:r>
+        <w:rPr>
+          <w:lang w:val="en-FI"/>
+        </w:rPr>
+        <w:t>I initialized a new app (Empty Views Activity, Java) and created a SecondActivity. From MainActivity I wired a button to open SecondActivity via an explicit Intent and passed a string as a key</w:t>
+      </w:r>
+      <w:r>
+        <w:rPr>
+          <w:lang w:val="en-FI"/>
+        </w:rPr>
+        <w:t>-</w:t>
+      </w:r>
+      <w:r>
+        <w:rPr>
+          <w:lang w:val="en-FI"/>
+        </w:rPr>
+        <w:t>value pair, which I then displayed in the second screen as a TextView. In addition to in-app navigation, I tried an implicit Intent to leave my app: a “G</w:t>
+      </w:r>
+      <w:r>
+        <w:rPr>
+          <w:lang w:val="en-FI"/>
+        </w:rPr>
+        <w:t>OOGLE</w:t>
+      </w:r>
+      <w:r>
+        <w:rPr>
+          <w:lang w:val="en-FI"/>
+        </w:rPr>
+        <w:t xml:space="preserve">” </w:t>
+      </w:r>
+      <w:r>
+        <w:rPr>
+          <w:lang w:val="en-FI"/>
+        </w:rPr>
+        <w:t xml:space="preserve"> </w:t>
+      </w:r>
+      <w:r>
+        <w:rPr>
+          <w:lang w:val="en-FI"/>
+        </w:rPr>
+        <w:t>button opens the device browser to https://www.google.com. I added CATEGORY_BROWSABLE and wrapped startActivity(...) in a try/catch (ActivityNotFoundException) to handle cases where no browser is available</w:t>
+      </w:r>
+      <w:r>
+        <w:rPr>
+          <w:lang w:val="en-FI"/>
+        </w:rPr>
+        <w:t xml:space="preserve"> </w:t>
+      </w:r>
+      <w:r>
+        <w:rPr>
+          <w:color w:val="000000"/>
+          <w:lang w:val="en-FI" w:eastAsia="en-GB"/>
+        </w:rPr>
+        <w:t>(</w:t>
+      </w:r>
+      <w:r>
+        <w:rPr>
+          <w:color w:val="000000"/>
+          <w:lang w:val="en-FI" w:eastAsia="en-GB"/>
+        </w:rPr>
+        <w:t>this wasn’t in the tutorial</w:t>
+      </w:r>
+      <w:r>
+        <w:rPr>
+          <w:color w:val="000000"/>
+          <w:lang w:val="en-FI" w:eastAsia="en-GB"/>
+        </w:rPr>
+        <w:t xml:space="preserve">, </w:t>
+      </w:r>
+      <w:r>
+        <w:rPr>
+          <w:color w:val="000000"/>
+          <w:lang w:val="en-FI" w:eastAsia="en-GB"/>
+        </w:rPr>
+        <w:t xml:space="preserve">I found it online because my Android version is </w:t>
+      </w:r>
+      <w:r>
+        <w:rPr>
+          <w:color w:val="000000"/>
+          <w:lang w:val="en-FI" w:eastAsia="en-GB"/>
+        </w:rPr>
+        <w:t xml:space="preserve">much </w:t>
+      </w:r>
+      <w:r>
+        <w:rPr>
+          <w:color w:val="000000"/>
+          <w:lang w:val="en-FI" w:eastAsia="en-GB"/>
+        </w:rPr>
+        <w:t>newer than in the video</w:t>
+      </w:r>
+      <w:r>
+        <w:rPr>
+          <w:color w:val="000000"/>
+          <w:lang w:val="en-FI" w:eastAsia="en-GB"/>
+        </w:rPr>
+        <w:t>)</w:t>
+      </w:r>
+      <w:r>
+        <w:rPr>
+          <w:lang w:val="en-FI"/>
+        </w:rPr>
         <w:t>.</w:t>
       </w:r>
-      <w:r>
+    </w:p>
+    <w:p>
+      <w:pPr>
+        <w:rPr>
+          <w:lang w:val="en-FI"/>
+        </w:rPr>
+      </w:pPr>
+      <w:r>
+        <w:rPr>
+          <w:lang w:val="en-FI"/>
+        </w:rPr>
+        <w:br w:type="page"/>
+      </w:r>
+    </w:p>
+    <w:p>
+      <w:pPr>
+        <w:pStyle w:val="BodyText"/>
         <w:rPr>
           <w:b/>
           <w:bCs/>
-          <w:lang w:val="en-US"/>
-        </w:rPr>
-        <w:t>10</w:t>
-      </w:r>
+          <w:lang w:val="en-FI"/>
+        </w:rPr>
+      </w:pPr>
       <w:r>
         <w:rPr>
           <w:b/>
           <w:bCs/>
-          <w:lang w:val="en-US"/>
-        </w:rPr>
-        <w:t>.2025</w:t>
-      </w:r>
-      <w:r>
-        <w:rPr>
-          <w:lang w:val="en-FI"/>
-        </w:rPr>
-        <w:br/>
-      </w:r>
-      <w:r>
-        <w:rPr>
-          <w:lang w:val="en-FI"/>
-        </w:rPr>
-        <w:br/>
-      </w:r>
-      <w:r>
-        <w:rPr>
-          <w:lang w:val="en-FI"/>
-        </w:rPr>
-        <w:t>I watched the second “Core elements” tutorial and deepened my understanding of Android basics. I reviewed what an Activity is (the top-level screen the user sees), how onCreate() runs first when an Activity loads, and how findViewById(...) lets me reference views from code. I also learned the Intent model: an Intent represents an action to perform; I practiced startActivity(...) to launch screens, putExtra(...) to attach data, and reading it back with getIntent().getStringExtra(...).</w:t>
+          <w:lang w:val="en-FI"/>
+        </w:rPr>
+        <w:lastRenderedPageBreak/>
+        <w:t>15.10.2025</w:t>
       </w:r>
     </w:p>
     <w:p>
       <w:pPr>
         <w:pStyle w:val="BodyText"/>
         <w:rPr>
-          <w:b/>
-          <w:bCs/>
-          <w:lang w:val="en-US"/>
+          <w:lang w:val="en-FI"/>
         </w:rPr>
       </w:pPr>
     </w:p>
@@ -920,98 +1047,123 @@
         <w:rPr>
           <w:lang w:val="en-FI"/>
         </w:rPr>
-        <w:t>I initialized a new app (Empty Views Activity, Java) and created a SecondActivity. From MainActivity I wired a button to open SecondActivity via an explicit Intent and passed a string as a key</w:t>
-      </w:r>
-      <w:r>
-        <w:rPr>
-          <w:lang w:val="en-FI"/>
-        </w:rPr>
-        <w:t>-</w:t>
-      </w:r>
-      <w:r>
-        <w:rPr>
-          <w:lang w:val="en-FI"/>
-        </w:rPr>
-        <w:t>value pair, which I then displayed in the second screen as a TextView. In addition to in-app navigation, I tried an implicit Intent to leave my app: a “G</w:t>
-      </w:r>
-      <w:r>
-        <w:rPr>
-          <w:lang w:val="en-FI"/>
-        </w:rPr>
-        <w:t>OOGLE</w:t>
-      </w:r>
-      <w:r>
-        <w:rPr>
-          <w:lang w:val="en-FI"/>
-        </w:rPr>
-        <w:t xml:space="preserve">” </w:t>
-      </w:r>
-      <w:r>
-        <w:rPr>
-          <w:lang w:val="en-FI"/>
-        </w:rPr>
-        <w:t xml:space="preserve"> </w:t>
-      </w:r>
-      <w:r>
-        <w:rPr>
-          <w:lang w:val="en-FI"/>
-        </w:rPr>
-        <w:t>button opens the device browser to https://www.google.com. I added CATEGORY_BROWSABLE and wrapped startActivity(...) in a try/catch (ActivityNotFoundException) to handle cases where no browser is available</w:t>
-      </w:r>
-      <w:r>
-        <w:rPr>
-          <w:lang w:val="en-FI"/>
-        </w:rPr>
-        <w:t xml:space="preserve"> </w:t>
-      </w:r>
-      <w:r>
-        <w:rPr>
-          <w:color w:val="000000"/>
-          <w:lang w:val="en-FI" w:eastAsia="en-GB"/>
-        </w:rPr>
-        <w:t>(</w:t>
-      </w:r>
-      <w:r>
-        <w:rPr>
-          <w:color w:val="000000"/>
-          <w:lang w:val="en-FI" w:eastAsia="en-GB"/>
-        </w:rPr>
-        <w:t>this wasn’t in the tutorial</w:t>
-      </w:r>
-      <w:r>
-        <w:rPr>
-          <w:color w:val="000000"/>
-          <w:lang w:val="en-FI" w:eastAsia="en-GB"/>
-        </w:rPr>
-        <w:t xml:space="preserve">, </w:t>
-      </w:r>
-      <w:r>
-        <w:rPr>
-          <w:color w:val="000000"/>
-          <w:lang w:val="en-FI" w:eastAsia="en-GB"/>
-        </w:rPr>
-        <w:t xml:space="preserve">I found it online because my Android version is </w:t>
-      </w:r>
-      <w:r>
-        <w:rPr>
-          <w:color w:val="000000"/>
-          <w:lang w:val="en-FI" w:eastAsia="en-GB"/>
-        </w:rPr>
-        <w:t xml:space="preserve">much </w:t>
-      </w:r>
-      <w:r>
-        <w:rPr>
-          <w:color w:val="000000"/>
-          <w:lang w:val="en-FI" w:eastAsia="en-GB"/>
-        </w:rPr>
-        <w:t>newer than in the video</w:t>
-      </w:r>
-      <w:r>
-        <w:rPr>
-          <w:color w:val="000000"/>
-          <w:lang w:val="en-FI" w:eastAsia="en-GB"/>
-        </w:rPr>
-        <w:t>)</w:t>
+        <w:t xml:space="preserve">I continued with the Android development tutorial (Part 3) </w:t>
+      </w:r>
+      <w:r>
+        <w:rPr>
+          <w:lang w:val="en-FI"/>
+        </w:rPr>
+        <w:t xml:space="preserve">and watched just a half of it. The focus was on learning </w:t>
+      </w:r>
+      <w:r>
+        <w:rPr>
+          <w:lang w:val="en-FI"/>
+        </w:rPr>
+        <w:t xml:space="preserve">to display lists using the </w:t>
+      </w:r>
+      <w:r>
+        <w:rPr>
+          <w:i/>
+          <w:iCs/>
+          <w:lang w:val="en-FI"/>
+        </w:rPr>
+        <w:t>ListView</w:t>
+      </w:r>
+      <w:r>
+        <w:rPr>
+          <w:lang w:val="en-FI"/>
+        </w:rPr>
+        <w:t xml:space="preserve"> component. I followed the instructor to build a small “List App” that shows products with their name, price, and description.</w:t>
+      </w:r>
+    </w:p>
+    <w:p>
+      <w:pPr>
+        <w:pStyle w:val="BodyText"/>
+        <w:rPr>
+          <w:lang w:val="en-FI"/>
+        </w:rPr>
+      </w:pPr>
+      <w:r>
+        <w:rPr>
+          <w:lang w:val="en-FI"/>
+        </w:rPr>
+        <w:t xml:space="preserve">First, I defined the data in </w:t>
+      </w:r>
+      <w:r>
+        <w:rPr>
+          <w:i/>
+          <w:iCs/>
+          <w:lang w:val="en-FI"/>
+        </w:rPr>
+        <w:t>res/values/strings.xml</w:t>
+      </w:r>
+      <w:r>
+        <w:rPr>
+          <w:lang w:val="en-FI"/>
+        </w:rPr>
+        <w:t xml:space="preserve"> using three parallel </w:t>
+      </w:r>
+      <w:r>
+        <w:rPr>
+          <w:i/>
+          <w:iCs/>
+          <w:lang w:val="en-FI"/>
+        </w:rPr>
+        <w:t>string-arrays</w:t>
+      </w:r>
+      <w:r>
+        <w:rPr>
+          <w:lang w:val="en-FI"/>
+        </w:rPr>
+        <w:t xml:space="preserve"> (items, prices, descriptions). Then, in the layout </w:t>
+      </w:r>
+      <w:r>
+        <w:rPr>
+          <w:i/>
+          <w:iCs/>
+          <w:lang w:val="en-FI"/>
+        </w:rPr>
+        <w:t>activity_main.xml</w:t>
+      </w:r>
+      <w:r>
+        <w:rPr>
+          <w:lang w:val="en-FI"/>
+        </w:rPr>
+        <w:t xml:space="preserve">, I added a </w:t>
+      </w:r>
+      <w:r>
+        <w:rPr>
+          <w:i/>
+          <w:iCs/>
+          <w:lang w:val="en-FI"/>
+        </w:rPr>
+        <w:t>ListView</w:t>
+      </w:r>
+      <w:r>
+        <w:rPr>
+          <w:lang w:val="en-FI"/>
+        </w:rPr>
+        <w:t xml:space="preserve"> underneath a </w:t>
+      </w:r>
+      <w:r>
+        <w:rPr>
+          <w:lang w:val="en-FI"/>
+        </w:rPr>
+        <w:t>t</w:t>
+      </w:r>
+      <w:r>
+        <w:rPr>
+          <w:lang w:val="en-FI"/>
+        </w:rPr>
+        <w:t xml:space="preserve">oolbar inside a </w:t>
+      </w:r>
+      <w:r>
+        <w:rPr>
+          <w:i/>
+          <w:iCs/>
+          <w:lang w:val="en-FI"/>
+        </w:rPr>
+        <w:t>ConstraintLayout</w:t>
       </w:r>
       <w:r>
         <w:rPr>
@@ -1023,6 +1175,263 @@
     <w:p>
       <w:pPr>
         <w:pStyle w:val="BodyText"/>
+        <w:rPr>
+          <w:lang w:val="en-FI"/>
+        </w:rPr>
+      </w:pPr>
+      <w:r>
+        <w:rPr>
+          <w:lang w:val="en-FI"/>
+        </w:rPr>
+        <w:t xml:space="preserve">In </w:t>
+      </w:r>
+      <w:r>
+        <w:rPr>
+          <w:i/>
+          <w:iCs/>
+          <w:lang w:val="en-FI"/>
+        </w:rPr>
+        <w:t>MainActivity.java</w:t>
+      </w:r>
+      <w:r>
+        <w:rPr>
+          <w:lang w:val="en-FI"/>
+        </w:rPr>
+        <w:t xml:space="preserve"> I loaded the arrays from resources and created a custom adapter (</w:t>
+      </w:r>
+      <w:r>
+        <w:rPr>
+          <w:i/>
+          <w:iCs/>
+          <w:lang w:val="en-FI"/>
+        </w:rPr>
+        <w:t>ItemAdapter</w:t>
+      </w:r>
+      <w:r>
+        <w:rPr>
+          <w:lang w:val="en-FI"/>
+        </w:rPr>
+        <w:t xml:space="preserve">) to connect the data with the </w:t>
+      </w:r>
+      <w:r>
+        <w:rPr>
+          <w:i/>
+          <w:iCs/>
+          <w:lang w:val="en-FI"/>
+        </w:rPr>
+        <w:t>ListView</w:t>
+      </w:r>
+      <w:r>
+        <w:rPr>
+          <w:lang w:val="en-FI"/>
+        </w:rPr>
+        <w:t xml:space="preserve">. I implemented the adapter by extending </w:t>
+      </w:r>
+      <w:r>
+        <w:rPr>
+          <w:i/>
+          <w:iCs/>
+          <w:lang w:val="en-FI"/>
+        </w:rPr>
+        <w:t>BaseAdapter</w:t>
+      </w:r>
+      <w:r>
+        <w:rPr>
+          <w:lang w:val="en-FI"/>
+        </w:rPr>
+        <w:t>, inflating a custom row layout (</w:t>
+      </w:r>
+      <w:r>
+        <w:rPr>
+          <w:i/>
+          <w:iCs/>
+          <w:lang w:val="en-FI"/>
+        </w:rPr>
+        <w:t>my_listview_detail.xml</w:t>
+      </w:r>
+      <w:r>
+        <w:rPr>
+          <w:lang w:val="en-FI"/>
+        </w:rPr>
+        <w:t xml:space="preserve">), and binding each item’s name, description, and price to </w:t>
+      </w:r>
+      <w:r>
+        <w:rPr>
+          <w:i/>
+          <w:iCs/>
+          <w:lang w:val="en-FI"/>
+        </w:rPr>
+        <w:t>TextView</w:t>
+      </w:r>
+      <w:r>
+        <w:rPr>
+          <w:lang w:val="en-FI"/>
+        </w:rPr>
+        <w:t xml:space="preserve"> elements.</w:t>
+      </w:r>
+    </w:p>
+    <w:p>
+      <w:pPr>
+        <w:pStyle w:val="BodyText"/>
+        <w:rPr>
+          <w:lang w:val="en-FI"/>
+        </w:rPr>
+      </w:pPr>
+      <w:r>
+        <w:rPr>
+          <w:lang w:val="en-FI"/>
+        </w:rPr>
+        <w:t xml:space="preserve">At first the app crashed because the </w:t>
+      </w:r>
+      <w:r>
+        <w:rPr>
+          <w:i/>
+          <w:iCs/>
+          <w:lang w:val="en-FI"/>
+        </w:rPr>
+        <w:t>getView()</w:t>
+      </w:r>
+      <w:r>
+        <w:rPr>
+          <w:lang w:val="en-FI"/>
+        </w:rPr>
+        <w:t xml:space="preserve"> method returned null. I fixed it by returning the inflated view. After that the app ran, but the list appeared empty</w:t>
+      </w:r>
+      <w:r>
+        <w:rPr>
+          <w:lang w:val="en-FI"/>
+        </w:rPr>
+        <w:t xml:space="preserve"> - c</w:t>
+      </w:r>
+      <w:r>
+        <w:rPr>
+          <w:lang w:val="en-FI"/>
+        </w:rPr>
+        <w:t xml:space="preserve">aused by incorrect layout parameters (each row was taking the full screen). Adjusting the row layout to </w:t>
+      </w:r>
+      <w:r>
+        <w:rPr>
+          <w:i/>
+          <w:iCs/>
+          <w:lang w:val="en-FI"/>
+        </w:rPr>
+        <w:t>wrap_content</w:t>
+      </w:r>
+      <w:r>
+        <w:rPr>
+          <w:lang w:val="en-FI"/>
+        </w:rPr>
+        <w:t xml:space="preserve"> heights made the list display correctly.</w:t>
+      </w:r>
+    </w:p>
+    <w:p>
+      <w:pPr>
+        <w:pStyle w:val="BodyText"/>
+        <w:rPr>
+          <w:lang w:val="en-FI"/>
+        </w:rPr>
+      </w:pPr>
+    </w:p>
+    <w:p>
+      <w:pPr>
+        <w:pStyle w:val="BodyText"/>
+        <w:rPr>
+          <w:lang w:val="en-FI"/>
+        </w:rPr>
+      </w:pPr>
+      <w:r>
+        <w:rPr>
+          <w:lang w:val="en-FI"/>
+        </w:rPr>
+        <w:t>I learned:</w:t>
+      </w:r>
+    </w:p>
+    <w:p>
+      <w:pPr>
+        <w:pStyle w:val="BodyText"/>
+        <w:numPr>
+          <w:ilvl w:val="0"/>
+          <w:numId w:val="11"/>
+        </w:numPr>
+        <w:rPr>
+          <w:lang w:val="en-FI"/>
+        </w:rPr>
+      </w:pPr>
+      <w:r>
+        <w:rPr>
+          <w:lang w:val="en-FI"/>
+        </w:rPr>
+        <w:t xml:space="preserve">How </w:t>
+      </w:r>
+      <w:r>
+        <w:rPr>
+          <w:i/>
+          <w:iCs/>
+          <w:lang w:val="en-FI"/>
+        </w:rPr>
+        <w:t xml:space="preserve">ListView </w:t>
+      </w:r>
+      <w:r>
+        <w:rPr>
+          <w:lang w:val="en-FI"/>
+        </w:rPr>
+        <w:t>works with a custom adapter and layout inflater.</w:t>
+      </w:r>
+    </w:p>
+    <w:p>
+      <w:pPr>
+        <w:pStyle w:val="BodyText"/>
+        <w:numPr>
+          <w:ilvl w:val="0"/>
+          <w:numId w:val="11"/>
+        </w:numPr>
+        <w:rPr>
+          <w:lang w:val="en-FI"/>
+        </w:rPr>
+      </w:pPr>
+      <w:r>
+        <w:rPr>
+          <w:lang w:val="en-FI"/>
+        </w:rPr>
+        <w:t>How Android resource arrays can provide structured data for lists.</w:t>
+      </w:r>
+    </w:p>
+    <w:p>
+      <w:pPr>
+        <w:pStyle w:val="BodyText"/>
+        <w:numPr>
+          <w:ilvl w:val="0"/>
+          <w:numId w:val="11"/>
+        </w:numPr>
+        <w:rPr>
+          <w:lang w:val="en-FI"/>
+        </w:rPr>
+      </w:pPr>
+      <w:r>
+        <w:rPr>
+          <w:lang w:val="en-FI"/>
+        </w:rPr>
+        <w:t xml:space="preserve">How returning the proper view in </w:t>
+      </w:r>
+      <w:r>
+        <w:rPr>
+          <w:i/>
+          <w:iCs/>
+          <w:lang w:val="en-FI"/>
+        </w:rPr>
+        <w:t xml:space="preserve">getView() </w:t>
+      </w:r>
+      <w:r>
+        <w:rPr>
+          <w:lang w:val="en-FI"/>
+        </w:rPr>
+        <w:t>and defining reasonable layout constraints are essential to rendering UI elements correctly.</w:t>
+      </w:r>
+    </w:p>
+    <w:p>
+      <w:pPr>
+        <w:pStyle w:val="BodyText"/>
+        <w:ind w:left="720"/>
         <w:rPr>
           <w:lang w:val="en-FI"/>
         </w:rPr>
@@ -1840,6 +2249,119 @@
     </w:lvl>
   </w:abstractNum>
   <w:abstractNum w:abstractNumId="6" w15:restartNumberingAfterBreak="0">
+    <w:nsid w:val="6C554605"/>
+    <w:multiLevelType w:val="hybridMultilevel"/>
+    <w:tmpl w:val="E272BAA0"/>
+    <w:lvl w:ilvl="0" w:tplc="08090001">
+      <w:start w:val="1"/>
+      <w:numFmt w:val="bullet"/>
+      <w:lvlText w:val=""/>
+      <w:lvlJc w:val="left"/>
+      <w:pPr>
+        <w:ind w:left="720" w:hanging="360"/>
+      </w:pPr>
+      <w:rPr>
+        <w:rFonts w:ascii="Symbol" w:hAnsi="Symbol" w:hint="default"/>
+      </w:rPr>
+    </w:lvl>
+    <w:lvl w:ilvl="1" w:tplc="08090003" w:tentative="1">
+      <w:start w:val="1"/>
+      <w:numFmt w:val="bullet"/>
+      <w:lvlText w:val="o"/>
+      <w:lvlJc w:val="left"/>
+      <w:pPr>
+        <w:ind w:left="1440" w:hanging="360"/>
+      </w:pPr>
+      <w:rPr>
+        <w:rFonts w:ascii="Courier New" w:hAnsi="Courier New" w:cs="Courier New" w:hint="default"/>
+      </w:rPr>
+    </w:lvl>
+    <w:lvl w:ilvl="2" w:tplc="08090005" w:tentative="1">
+      <w:start w:val="1"/>
+      <w:numFmt w:val="bullet"/>
+      <w:lvlText w:val=""/>
+      <w:lvlJc w:val="left"/>
+      <w:pPr>
+        <w:ind w:left="2160" w:hanging="360"/>
+      </w:pPr>
+      <w:rPr>
+        <w:rFonts w:ascii="Wingdings" w:hAnsi="Wingdings" w:hint="default"/>
+      </w:rPr>
+    </w:lvl>
+    <w:lvl w:ilvl="3" w:tplc="08090001" w:tentative="1">
+      <w:start w:val="1"/>
+      <w:numFmt w:val="bullet"/>
+      <w:lvlText w:val=""/>
+      <w:lvlJc w:val="left"/>
+      <w:pPr>
+        <w:ind w:left="2880" w:hanging="360"/>
+      </w:pPr>
+      <w:rPr>
+        <w:rFonts w:ascii="Symbol" w:hAnsi="Symbol" w:hint="default"/>
+      </w:rPr>
+    </w:lvl>
+    <w:lvl w:ilvl="4" w:tplc="08090003" w:tentative="1">
+      <w:start w:val="1"/>
+      <w:numFmt w:val="bullet"/>
+      <w:lvlText w:val="o"/>
+      <w:lvlJc w:val="left"/>
+      <w:pPr>
+        <w:ind w:left="3600" w:hanging="360"/>
+      </w:pPr>
+      <w:rPr>
+        <w:rFonts w:ascii="Courier New" w:hAnsi="Courier New" w:cs="Courier New" w:hint="default"/>
+      </w:rPr>
+    </w:lvl>
+    <w:lvl w:ilvl="5" w:tplc="08090005" w:tentative="1">
+      <w:start w:val="1"/>
+      <w:numFmt w:val="bullet"/>
+      <w:lvlText w:val=""/>
+      <w:lvlJc w:val="left"/>
+      <w:pPr>
+        <w:ind w:left="4320" w:hanging="360"/>
+      </w:pPr>
+      <w:rPr>
+        <w:rFonts w:ascii="Wingdings" w:hAnsi="Wingdings" w:hint="default"/>
+      </w:rPr>
+    </w:lvl>
+    <w:lvl w:ilvl="6" w:tplc="08090001" w:tentative="1">
+      <w:start w:val="1"/>
+      <w:numFmt w:val="bullet"/>
+      <w:lvlText w:val=""/>
+      <w:lvlJc w:val="left"/>
+      <w:pPr>
+        <w:ind w:left="5040" w:hanging="360"/>
+      </w:pPr>
+      <w:rPr>
+        <w:rFonts w:ascii="Symbol" w:hAnsi="Symbol" w:hint="default"/>
+      </w:rPr>
+    </w:lvl>
+    <w:lvl w:ilvl="7" w:tplc="08090003" w:tentative="1">
+      <w:start w:val="1"/>
+      <w:numFmt w:val="bullet"/>
+      <w:lvlText w:val="o"/>
+      <w:lvlJc w:val="left"/>
+      <w:pPr>
+        <w:ind w:left="5760" w:hanging="360"/>
+      </w:pPr>
+      <w:rPr>
+        <w:rFonts w:ascii="Courier New" w:hAnsi="Courier New" w:cs="Courier New" w:hint="default"/>
+      </w:rPr>
+    </w:lvl>
+    <w:lvl w:ilvl="8" w:tplc="08090005" w:tentative="1">
+      <w:start w:val="1"/>
+      <w:numFmt w:val="bullet"/>
+      <w:lvlText w:val=""/>
+      <w:lvlJc w:val="left"/>
+      <w:pPr>
+        <w:ind w:left="6480" w:hanging="360"/>
+      </w:pPr>
+      <w:rPr>
+        <w:rFonts w:ascii="Wingdings" w:hAnsi="Wingdings" w:hint="default"/>
+      </w:rPr>
+    </w:lvl>
+  </w:abstractNum>
+  <w:abstractNum w:abstractNumId="7" w15:restartNumberingAfterBreak="0">
     <w:nsid w:val="7411730C"/>
     <w:multiLevelType w:val="hybridMultilevel"/>
     <w:tmpl w:val="220EE75A"/>
@@ -1955,7 +2477,7 @@
       </w:pPr>
     </w:lvl>
   </w:abstractNum>
-  <w:abstractNum w:abstractNumId="7" w15:restartNumberingAfterBreak="0">
+  <w:abstractNum w:abstractNumId="8" w15:restartNumberingAfterBreak="0">
     <w:nsid w:val="75702816"/>
     <w:multiLevelType w:val="hybridMultilevel"/>
     <w:tmpl w:val="43CEABBE"/>
@@ -2071,7 +2593,7 @@
       </w:pPr>
     </w:lvl>
   </w:abstractNum>
-  <w:abstractNum w:abstractNumId="8" w15:restartNumberingAfterBreak="0">
+  <w:abstractNum w:abstractNumId="9" w15:restartNumberingAfterBreak="0">
     <w:nsid w:val="7B275709"/>
     <w:multiLevelType w:val="hybridMultilevel"/>
     <w:tmpl w:val="49C43494"/>
@@ -2187,7 +2709,7 @@
       </w:pPr>
     </w:lvl>
   </w:abstractNum>
-  <w:abstractNum w:abstractNumId="9" w15:restartNumberingAfterBreak="0">
+  <w:abstractNum w:abstractNumId="10" w15:restartNumberingAfterBreak="0">
     <w:nsid w:val="7C981A45"/>
     <w:multiLevelType w:val="multilevel"/>
     <w:tmpl w:val="034853E2"/>
@@ -2310,22 +2832,22 @@
     </w:lvl>
   </w:abstractNum>
   <w:num w:numId="1" w16cid:durableId="925500862">
-    <w:abstractNumId w:val="7"/>
+    <w:abstractNumId w:val="8"/>
   </w:num>
   <w:num w:numId="2" w16cid:durableId="9185662">
     <w:abstractNumId w:val="1"/>
   </w:num>
   <w:num w:numId="3" w16cid:durableId="342784688">
-    <w:abstractNumId w:val="9"/>
+    <w:abstractNumId w:val="10"/>
   </w:num>
   <w:num w:numId="4" w16cid:durableId="1827935488">
     <w:abstractNumId w:val="0"/>
   </w:num>
   <w:num w:numId="5" w16cid:durableId="32924198">
-    <w:abstractNumId w:val="6"/>
+    <w:abstractNumId w:val="7"/>
   </w:num>
   <w:num w:numId="6" w16cid:durableId="1266620935">
-    <w:abstractNumId w:val="8"/>
+    <w:abstractNumId w:val="9"/>
   </w:num>
   <w:num w:numId="7" w16cid:durableId="2118669662">
     <w:abstractNumId w:val="5"/>
@@ -2338,6 +2860,9 @@
   </w:num>
   <w:num w:numId="10" w16cid:durableId="864636683">
     <w:abstractNumId w:val="4"/>
+  </w:num>
+  <w:num w:numId="11" w16cid:durableId="382408771">
+    <w:abstractNumId w:val="6"/>
   </w:num>
 </w:numbering>
 </file>
@@ -3785,24 +4310,6 @@
 </file>
 
 <file path=customXml/item1.xml><?xml version="1.0" encoding="utf-8"?>
-<p:properties xmlns:p="http://schemas.microsoft.com/office/2006/metadata/properties" xmlns:xsi="http://www.w3.org/2001/XMLSchema-instance" xmlns:pc="http://schemas.microsoft.com/office/infopath/2007/PartnerControls">
-  <documentManagement>
-    <PublishingExpirationDate xmlns="http://schemas.microsoft.com/sharepoint/v3" xsi:nil="true"/>
-    <PublishingStartDate xmlns="http://schemas.microsoft.com/sharepoint/v3" xsi:nil="true"/>
-  </documentManagement>
-</p:properties>
-</file>
-
-<file path=customXml/item2.xml><?xml version="1.0" encoding="utf-8"?>
-<?mso-contentType ?>
-<FormTemplates xmlns="http://schemas.microsoft.com/sharepoint/v3/contenttype/forms">
-  <Display>DocumentLibraryForm</Display>
-  <Edit>DocumentLibraryForm</Edit>
-  <New>DocumentLibraryForm</New>
-</FormTemplates>
-</file>
-
-<file path=customXml/item3.xml><?xml version="1.0" encoding="utf-8"?>
 <ct:contentTypeSchema xmlns:ct="http://schemas.microsoft.com/office/2006/metadata/contentType" xmlns:ma="http://schemas.microsoft.com/office/2006/metadata/properties/metaAttributes" ct:_="" ma:_="" ma:contentTypeName="Asiakirja" ma:contentTypeID="0x01010017418C401CCB2042A3A99A19F43F356D" ma:contentTypeVersion="1" ma:contentTypeDescription="Luo uusi asiakirja." ma:contentTypeScope="" ma:versionID="f4b075d3ca74a5dbaed73e767a156aa0">
   <xsd:schema xmlns:xsd="http://www.w3.org/2001/XMLSchema" xmlns:p="http://schemas.microsoft.com/office/2006/metadata/properties" xmlns:ns1="http://schemas.microsoft.com/sharepoint/v3" targetNamespace="http://schemas.microsoft.com/office/2006/metadata/properties" ma:root="true" ma:fieldsID="4340a008e99365d80b71206bae222996" ns1:_="">
     <xsd:import namespace="http://schemas.microsoft.com/sharepoint/v3"/>
@@ -3868,25 +4375,25 @@
 </ct:contentTypeSchema>
 </file>
 
-<file path=customXml/itemProps1.xml><?xml version="1.0" encoding="utf-8"?>
-<ds:datastoreItem xmlns:ds="http://schemas.openxmlformats.org/officeDocument/2006/customXml" ds:itemID="{FA8F0064-303C-446D-896E-46EEB9A79DC3}">
-  <ds:schemaRefs>
-    <ds:schemaRef ds:uri="http://schemas.microsoft.com/office/2006/metadata/properties"/>
-    <ds:schemaRef ds:uri="http://schemas.microsoft.com/office/infopath/2007/PartnerControls"/>
-    <ds:schemaRef ds:uri="http://schemas.microsoft.com/sharepoint/v3"/>
-  </ds:schemaRefs>
-</ds:datastoreItem>
+<file path=customXml/item2.xml><?xml version="1.0" encoding="utf-8"?>
+<?mso-contentType ?>
+<FormTemplates xmlns="http://schemas.microsoft.com/sharepoint/v3/contenttype/forms">
+  <Display>DocumentLibraryForm</Display>
+  <Edit>DocumentLibraryForm</Edit>
+  <New>DocumentLibraryForm</New>
+</FormTemplates>
 </file>
 
-<file path=customXml/itemProps2.xml><?xml version="1.0" encoding="utf-8"?>
-<ds:datastoreItem xmlns:ds="http://schemas.openxmlformats.org/officeDocument/2006/customXml" ds:itemID="{13FBD2FA-5696-460D-A278-9A302A0F72AE}">
-  <ds:schemaRefs>
-    <ds:schemaRef ds:uri="http://schemas.microsoft.com/sharepoint/v3/contenttype/forms"/>
-  </ds:schemaRefs>
-</ds:datastoreItem>
+<file path=customXml/item3.xml><?xml version="1.0" encoding="utf-8"?>
+<p:properties xmlns:p="http://schemas.microsoft.com/office/2006/metadata/properties" xmlns:xsi="http://www.w3.org/2001/XMLSchema-instance" xmlns:pc="http://schemas.microsoft.com/office/infopath/2007/PartnerControls">
+  <documentManagement>
+    <PublishingExpirationDate xmlns="http://schemas.microsoft.com/sharepoint/v3" xsi:nil="true"/>
+    <PublishingStartDate xmlns="http://schemas.microsoft.com/sharepoint/v3" xsi:nil="true"/>
+  </documentManagement>
+</p:properties>
 </file>
 
-<file path=customXml/itemProps3.xml><?xml version="1.0" encoding="utf-8"?>
+<file path=customXml/itemProps1.xml><?xml version="1.0" encoding="utf-8"?>
 <ds:datastoreItem xmlns:ds="http://schemas.openxmlformats.org/officeDocument/2006/customXml" ds:itemID="{B9A87442-5A7B-46FD-BD28-170CE9B7256F}">
   <ds:schemaRefs>
     <ds:schemaRef ds:uri="http://schemas.microsoft.com/office/2006/metadata/contentType"/>
@@ -3901,4 +4408,22 @@
     <ds:schemaRef ds:uri="http://schemas.microsoft.com/office/internal/2005/internalDocumentation"/>
   </ds:schemaRefs>
 </ds:datastoreItem>
+</file>
+
+<file path=customXml/itemProps2.xml><?xml version="1.0" encoding="utf-8"?>
+<ds:datastoreItem xmlns:ds="http://schemas.openxmlformats.org/officeDocument/2006/customXml" ds:itemID="{13FBD2FA-5696-460D-A278-9A302A0F72AE}">
+  <ds:schemaRefs>
+    <ds:schemaRef ds:uri="http://schemas.microsoft.com/sharepoint/v3/contenttype/forms"/>
+  </ds:schemaRefs>
+</ds:datastoreItem>
+</file>
+
+<file path=customXml/itemProps3.xml><?xml version="1.0" encoding="utf-8"?>
+<ds:datastoreItem xmlns:ds="http://schemas.openxmlformats.org/officeDocument/2006/customXml" ds:itemID="{FA8F0064-303C-446D-896E-46EEB9A79DC3}">
+  <ds:schemaRefs>
+    <ds:schemaRef ds:uri="http://schemas.microsoft.com/office/2006/metadata/properties"/>
+    <ds:schemaRef ds:uri="http://schemas.microsoft.com/office/infopath/2007/PartnerControls"/>
+    <ds:schemaRef ds:uri="http://schemas.microsoft.com/sharepoint/v3"/>
+  </ds:schemaRefs>
+</ds:datastoreItem>
 </file>
</xml_diff>

<commit_message>
Update learning diary notes
</commit_message>
<xml_diff>
--- a/Coursework/SDS_learning_diary.docx
+++ b/Coursework/SDS_learning_diary.docx
@@ -1426,6 +1426,486 @@
           <w:lang w:val="en-FI"/>
         </w:rPr>
         <w:t>and defining reasonable layout constraints are essential to rendering UI elements correctly.</w:t>
+      </w:r>
+    </w:p>
+    <w:p>
+      <w:pPr>
+        <w:rPr>
+          <w:lang w:val="en-FI"/>
+        </w:rPr>
+      </w:pPr>
+      <w:r>
+        <w:rPr>
+          <w:lang w:val="en-FI"/>
+        </w:rPr>
+        <w:br w:type="page"/>
+      </w:r>
+    </w:p>
+    <w:p>
+      <w:pPr>
+        <w:pStyle w:val="BodyText"/>
+        <w:rPr>
+          <w:b/>
+          <w:bCs/>
+          <w:lang w:val="en-FI"/>
+        </w:rPr>
+      </w:pPr>
+      <w:r>
+        <w:rPr>
+          <w:b/>
+          <w:bCs/>
+          <w:lang w:val="en-FI"/>
+        </w:rPr>
+        <w:lastRenderedPageBreak/>
+        <w:t>16.10.2025</w:t>
+      </w:r>
+    </w:p>
+    <w:p>
+      <w:pPr>
+        <w:pStyle w:val="BodyText"/>
+        <w:rPr>
+          <w:lang w:val="en-FI"/>
+        </w:rPr>
+      </w:pPr>
+    </w:p>
+    <w:p>
+      <w:pPr>
+        <w:pStyle w:val="BodyText"/>
+        <w:rPr>
+          <w:lang w:val="en-FI"/>
+        </w:rPr>
+      </w:pPr>
+      <w:r>
+        <w:rPr>
+          <w:lang w:val="en-FI"/>
+        </w:rPr>
+        <w:t xml:space="preserve">I continued with the second half of the Part 3 tutorial, where we extended the previous “List App” by adding image display functionality using </w:t>
+      </w:r>
+      <w:r>
+        <w:rPr>
+          <w:i/>
+          <w:iCs/>
+          <w:lang w:val="en-FI"/>
+        </w:rPr>
+        <w:t>ImageView</w:t>
+      </w:r>
+      <w:r>
+        <w:rPr>
+          <w:lang w:val="en-FI"/>
+        </w:rPr>
+        <w:t xml:space="preserve"> and a second screen (</w:t>
+      </w:r>
+      <w:r>
+        <w:rPr>
+          <w:i/>
+          <w:iCs/>
+          <w:lang w:val="en-FI"/>
+        </w:rPr>
+        <w:t>DetailActivity</w:t>
+      </w:r>
+      <w:r>
+        <w:rPr>
+          <w:lang w:val="en-FI"/>
+        </w:rPr>
+        <w:t>).</w:t>
+      </w:r>
+    </w:p>
+    <w:p>
+      <w:pPr>
+        <w:pStyle w:val="BodyText"/>
+        <w:rPr>
+          <w:lang w:val="en-FI"/>
+        </w:rPr>
+      </w:pPr>
+      <w:r>
+        <w:rPr>
+          <w:lang w:val="en-FI"/>
+        </w:rPr>
+        <w:t xml:space="preserve">In </w:t>
+      </w:r>
+      <w:r>
+        <w:rPr>
+          <w:i/>
+          <w:iCs/>
+          <w:lang w:val="en-FI"/>
+        </w:rPr>
+        <w:t>MainActivity.java</w:t>
+      </w:r>
+      <w:r>
+        <w:rPr>
+          <w:lang w:val="en-FI"/>
+        </w:rPr>
+        <w:t xml:space="preserve">, I implemented an </w:t>
+      </w:r>
+      <w:r>
+        <w:rPr>
+          <w:i/>
+          <w:iCs/>
+          <w:lang w:val="en-FI"/>
+        </w:rPr>
+        <w:t>OnItemClickListener</w:t>
+      </w:r>
+      <w:r>
+        <w:rPr>
+          <w:lang w:val="en-FI"/>
+        </w:rPr>
+        <w:t xml:space="preserve"> for the </w:t>
+      </w:r>
+      <w:r>
+        <w:rPr>
+          <w:i/>
+          <w:iCs/>
+          <w:lang w:val="en-FI"/>
+        </w:rPr>
+        <w:t>ListView</w:t>
+      </w:r>
+      <w:r>
+        <w:rPr>
+          <w:lang w:val="en-FI"/>
+        </w:rPr>
+        <w:t xml:space="preserve"> so that when a user taps an item, an </w:t>
+      </w:r>
+      <w:r>
+        <w:rPr>
+          <w:i/>
+          <w:iCs/>
+          <w:lang w:val="en-FI"/>
+        </w:rPr>
+        <w:t xml:space="preserve">Intent </w:t>
+      </w:r>
+      <w:r>
+        <w:rPr>
+          <w:lang w:val="en-FI"/>
+        </w:rPr>
+        <w:t xml:space="preserve">launches </w:t>
+      </w:r>
+      <w:r>
+        <w:rPr>
+          <w:i/>
+          <w:iCs/>
+          <w:lang w:val="en-FI"/>
+        </w:rPr>
+        <w:t>DetailActivity</w:t>
+      </w:r>
+      <w:r>
+        <w:rPr>
+          <w:lang w:val="en-FI"/>
+        </w:rPr>
+        <w:t xml:space="preserve"> and passes along the item’s index using </w:t>
+      </w:r>
+      <w:r>
+        <w:rPr>
+          <w:i/>
+          <w:iCs/>
+          <w:lang w:val="en-FI"/>
+        </w:rPr>
+        <w:t>putExtra()</w:t>
+      </w:r>
+      <w:r>
+        <w:rPr>
+          <w:lang w:val="en-FI"/>
+        </w:rPr>
+        <w:t>.</w:t>
+      </w:r>
+    </w:p>
+    <w:p>
+      <w:pPr>
+        <w:pStyle w:val="BodyText"/>
+        <w:rPr>
+          <w:lang w:val="en-FI"/>
+        </w:rPr>
+      </w:pPr>
+      <w:r>
+        <w:rPr>
+          <w:lang w:val="en-FI"/>
+        </w:rPr>
+        <w:t xml:space="preserve">In the new </w:t>
+      </w:r>
+      <w:r>
+        <w:rPr>
+          <w:i/>
+          <w:iCs/>
+          <w:lang w:val="en-FI"/>
+        </w:rPr>
+        <w:t>DetailActivity.java</w:t>
+      </w:r>
+      <w:r>
+        <w:rPr>
+          <w:lang w:val="en-FI"/>
+        </w:rPr>
+        <w:t xml:space="preserve">, I used that index to select the corresponding image resource and display it inside an </w:t>
+      </w:r>
+      <w:r>
+        <w:rPr>
+          <w:i/>
+          <w:iCs/>
+          <w:lang w:val="en-FI"/>
+        </w:rPr>
+        <w:t>ImageView</w:t>
+      </w:r>
+      <w:r>
+        <w:rPr>
+          <w:lang w:val="en-FI"/>
+        </w:rPr>
+        <w:t xml:space="preserve">. I created a helper method </w:t>
+      </w:r>
+      <w:r>
+        <w:rPr>
+          <w:i/>
+          <w:iCs/>
+          <w:lang w:val="en-FI"/>
+        </w:rPr>
+        <w:t>getImg(int index)</w:t>
+      </w:r>
+      <w:r>
+        <w:rPr>
+          <w:lang w:val="en-FI"/>
+        </w:rPr>
+        <w:t xml:space="preserve"> to map each item to its drawable (peach, tomato, squash). Another method, </w:t>
+      </w:r>
+      <w:r>
+        <w:rPr>
+          <w:i/>
+          <w:iCs/>
+          <w:lang w:val="en-FI"/>
+        </w:rPr>
+        <w:t>scaleImg(),</w:t>
+      </w:r>
+      <w:r>
+        <w:rPr>
+          <w:lang w:val="en-FI"/>
+        </w:rPr>
+        <w:t xml:space="preserve"> handled image resizing so that large images fit the screen properly. This was done using the </w:t>
+      </w:r>
+      <w:r>
+        <w:rPr>
+          <w:i/>
+          <w:iCs/>
+          <w:lang w:val="en-FI"/>
+        </w:rPr>
+        <w:t xml:space="preserve">BitmapFactory </w:t>
+      </w:r>
+      <w:r>
+        <w:rPr>
+          <w:lang w:val="en-FI"/>
+        </w:rPr>
+        <w:t>class to decode the image efficiently and scale it relative to the device’s screen width.</w:t>
+      </w:r>
+    </w:p>
+    <w:p>
+      <w:pPr>
+        <w:pStyle w:val="BodyText"/>
+        <w:rPr>
+          <w:lang w:val="en-FI"/>
+        </w:rPr>
+      </w:pPr>
+      <w:r>
+        <w:rPr>
+          <w:lang w:val="en-FI"/>
+        </w:rPr>
+        <w:t xml:space="preserve">Also </w:t>
+      </w:r>
+      <w:r>
+        <w:rPr>
+          <w:lang w:val="en-FI"/>
+        </w:rPr>
+        <w:t xml:space="preserve">a new layout file, </w:t>
+      </w:r>
+      <w:r>
+        <w:rPr>
+          <w:i/>
+          <w:iCs/>
+          <w:lang w:val="en-FI"/>
+        </w:rPr>
+        <w:t>activity_detail.xml</w:t>
+      </w:r>
+      <w:r>
+        <w:rPr>
+          <w:lang w:val="en-FI"/>
+        </w:rPr>
+        <w:t xml:space="preserve">, which contains an </w:t>
+      </w:r>
+      <w:r>
+        <w:rPr>
+          <w:i/>
+          <w:iCs/>
+          <w:lang w:val="en-FI"/>
+        </w:rPr>
+        <w:t>ImageView</w:t>
+      </w:r>
+      <w:r>
+        <w:rPr>
+          <w:lang w:val="en-FI"/>
+        </w:rPr>
+        <w:t>, was created</w:t>
+      </w:r>
+      <w:r>
+        <w:rPr>
+          <w:lang w:val="en-FI"/>
+        </w:rPr>
+        <w:t xml:space="preserve">. Finally, I added three sample images to the res/drawable folder and tested navigation between the list and detail screens </w:t>
+      </w:r>
+      <w:r>
+        <w:rPr>
+          <w:lang w:val="en-FI"/>
+        </w:rPr>
+        <w:t>-</w:t>
+      </w:r>
+      <w:r>
+        <w:rPr>
+          <w:lang w:val="en-FI"/>
+        </w:rPr>
+        <w:t xml:space="preserve"> tapping an item now opens its picture on a separate page.</w:t>
+      </w:r>
+    </w:p>
+    <w:p>
+      <w:pPr>
+        <w:pStyle w:val="BodyText"/>
+        <w:rPr>
+          <w:lang w:val="en-FI"/>
+        </w:rPr>
+      </w:pPr>
+    </w:p>
+    <w:p>
+      <w:pPr>
+        <w:pStyle w:val="BodyText"/>
+        <w:rPr>
+          <w:lang w:val="en-FI"/>
+        </w:rPr>
+      </w:pPr>
+      <w:r>
+        <w:rPr>
+          <w:lang w:val="en-FI"/>
+        </w:rPr>
+        <w:t>I learned:</w:t>
+      </w:r>
+    </w:p>
+    <w:p>
+      <w:pPr>
+        <w:pStyle w:val="BodyText"/>
+        <w:numPr>
+          <w:ilvl w:val="0"/>
+          <w:numId w:val="12"/>
+        </w:numPr>
+        <w:rPr>
+          <w:lang w:val="en-FI"/>
+        </w:rPr>
+      </w:pPr>
+      <w:r>
+        <w:rPr>
+          <w:lang w:val="en-FI"/>
+        </w:rPr>
+        <w:t xml:space="preserve">How to handle item click events in a </w:t>
+      </w:r>
+      <w:r>
+        <w:rPr>
+          <w:i/>
+          <w:iCs/>
+          <w:lang w:val="en-FI"/>
+        </w:rPr>
+        <w:t>ListView</w:t>
+      </w:r>
+      <w:r>
+        <w:rPr>
+          <w:lang w:val="en-FI"/>
+        </w:rPr>
+        <w:t xml:space="preserve"> and navigate between activities using </w:t>
+      </w:r>
+      <w:r>
+        <w:rPr>
+          <w:i/>
+          <w:iCs/>
+          <w:lang w:val="en-FI"/>
+        </w:rPr>
+        <w:t xml:space="preserve">Intent </w:t>
+      </w:r>
+      <w:r>
+        <w:rPr>
+          <w:lang w:val="en-FI"/>
+        </w:rPr>
+        <w:t>and extras.</w:t>
+      </w:r>
+    </w:p>
+    <w:p>
+      <w:pPr>
+        <w:pStyle w:val="BodyText"/>
+        <w:numPr>
+          <w:ilvl w:val="0"/>
+          <w:numId w:val="12"/>
+        </w:numPr>
+        <w:rPr>
+          <w:lang w:val="en-FI"/>
+        </w:rPr>
+      </w:pPr>
+      <w:r>
+        <w:rPr>
+          <w:lang w:val="en-FI"/>
+        </w:rPr>
+        <w:t xml:space="preserve">How to display images dynamically with </w:t>
+      </w:r>
+      <w:r>
+        <w:rPr>
+          <w:i/>
+          <w:iCs/>
+          <w:lang w:val="en-FI"/>
+        </w:rPr>
+        <w:t>ImageView</w:t>
+      </w:r>
+      <w:r>
+        <w:rPr>
+          <w:lang w:val="en-FI"/>
+        </w:rPr>
+        <w:t xml:space="preserve"> and </w:t>
+      </w:r>
+      <w:r>
+        <w:rPr>
+          <w:i/>
+          <w:iCs/>
+          <w:lang w:val="en-FI"/>
+        </w:rPr>
+        <w:t>BitmapFactory</w:t>
+      </w:r>
+      <w:r>
+        <w:rPr>
+          <w:lang w:val="en-FI"/>
+        </w:rPr>
+        <w:t>.</w:t>
+      </w:r>
+    </w:p>
+    <w:p>
+      <w:pPr>
+        <w:pStyle w:val="BodyText"/>
+        <w:numPr>
+          <w:ilvl w:val="0"/>
+          <w:numId w:val="12"/>
+        </w:numPr>
+        <w:rPr>
+          <w:lang w:val="en-FI"/>
+        </w:rPr>
+      </w:pPr>
+      <w:r>
+        <w:rPr>
+          <w:lang w:val="en-FI"/>
+        </w:rPr>
+        <w:t>How to decode and scale bitmaps efficiently to match screen dimensions.</w:t>
+      </w:r>
+    </w:p>
+    <w:p>
+      <w:pPr>
+        <w:pStyle w:val="BodyText"/>
+        <w:numPr>
+          <w:ilvl w:val="0"/>
+          <w:numId w:val="12"/>
+        </w:numPr>
+        <w:rPr>
+          <w:lang w:val="en-FI"/>
+        </w:rPr>
+      </w:pPr>
+      <w:r>
+        <w:rPr>
+          <w:lang w:val="en-FI"/>
+        </w:rPr>
+        <w:t>How to structure multi-activity apps with distinct layouts and data flow between them.</w:t>
       </w:r>
     </w:p>
     <w:p>
@@ -1526,6 +2006,119 @@
 <file path=word/numbering.xml><?xml version="1.0" encoding="utf-8"?>
 <w:numbering xmlns:wpc="http://schemas.microsoft.com/office/word/2010/wordprocessingCanvas" xmlns:cx="http://schemas.microsoft.com/office/drawing/2014/chartex" xmlns:cx1="http://schemas.microsoft.com/office/drawing/2015/9/8/chartex" xmlns:cx2="http://schemas.microsoft.com/office/drawing/2015/10/21/chartex" xmlns:cx3="http://schemas.microsoft.com/office/drawing/2016/5/9/chartex" xmlns:cx4="http://schemas.microsoft.com/office/drawing/2016/5/10/chartex" xmlns:cx5="http://schemas.microsoft.com/office/drawing/2016/5/11/chartex" xmlns:cx6="http://schemas.microsoft.com/office/drawing/2016/5/12/chartex" xmlns:cx7="http://schemas.microsoft.com/office/drawing/2016/5/13/chartex" xmlns:cx8="http://schemas.microsoft.com/office/drawing/2016/5/14/chartex" xmlns:mc="http://schemas.openxmlformats.org/markup-compatibility/2006" xmlns:aink="http://schemas.microsoft.com/office/drawing/2016/ink" xmlns:am3d="http://schemas.microsoft.com/office/drawing/2017/model3d" xmlns:o="urn:schemas-microsoft-com:office:office" xmlns:oel="http://schemas.microsoft.com/office/2019/extlst" xmlns:r="http://schemas.openxmlformats.org/officeDocument/2006/relationships" xmlns:m="http://schemas.openxmlformats.org/officeDocument/2006/math" xmlns:v="urn:schemas-microsoft-com:vml" xmlns:wp14="http://schemas.microsoft.com/office/word/2010/wordprocessingDrawing" xmlns:wp="http://schemas.openxmlformats.org/drawingml/2006/wordprocessingDrawing" xmlns:w10="urn:schemas-microsoft-com:office:word" xmlns:w="http://schemas.openxmlformats.org/wordprocessingml/2006/main" xmlns:w14="http://schemas.microsoft.com/office/word/2010/wordml" xmlns:w15="http://schemas.microsoft.com/office/word/2012/wordml" xmlns:w16cex="http://schemas.microsoft.com/office/word/2018/wordml/cex" xmlns:w16cid="http://schemas.microsoft.com/office/word/2016/wordml/cid" xmlns:w16="http://schemas.microsoft.com/office/word/2018/wordml" xmlns:w16du="http://schemas.microsoft.com/office/word/2023/wordml/word16du" xmlns:w16sdtdh="http://schemas.microsoft.com/office/word/2020/wordml/sdtdatahash" xmlns:w16sdtfl="http://schemas.microsoft.com/office/word/2024/wordml/sdtformatlock" xmlns:w16se="http://schemas.microsoft.com/office/word/2015/wordml/symex" xmlns:wpg="http://schemas.microsoft.com/office/word/2010/wordprocessingGroup" xmlns:wpi="http://schemas.microsoft.com/office/word/2010/wordprocessingInk" xmlns:wne="http://schemas.microsoft.com/office/word/2006/wordml" xmlns:wps="http://schemas.microsoft.com/office/word/2010/wordprocessingShape" mc:Ignorable="w14 w15 w16se w16cid w16 w16cex w16sdtdh w16sdtfl w16du wp14">
   <w:abstractNum w:abstractNumId="0" w15:restartNumberingAfterBreak="0">
+    <w:nsid w:val="06CF5260"/>
+    <w:multiLevelType w:val="hybridMultilevel"/>
+    <w:tmpl w:val="ED986AEE"/>
+    <w:lvl w:ilvl="0" w:tplc="08090001">
+      <w:start w:val="1"/>
+      <w:numFmt w:val="bullet"/>
+      <w:lvlText w:val=""/>
+      <w:lvlJc w:val="left"/>
+      <w:pPr>
+        <w:ind w:left="720" w:hanging="360"/>
+      </w:pPr>
+      <w:rPr>
+        <w:rFonts w:ascii="Symbol" w:hAnsi="Symbol" w:hint="default"/>
+      </w:rPr>
+    </w:lvl>
+    <w:lvl w:ilvl="1" w:tplc="08090003" w:tentative="1">
+      <w:start w:val="1"/>
+      <w:numFmt w:val="bullet"/>
+      <w:lvlText w:val="o"/>
+      <w:lvlJc w:val="left"/>
+      <w:pPr>
+        <w:ind w:left="1440" w:hanging="360"/>
+      </w:pPr>
+      <w:rPr>
+        <w:rFonts w:ascii="Courier New" w:hAnsi="Courier New" w:cs="Courier New" w:hint="default"/>
+      </w:rPr>
+    </w:lvl>
+    <w:lvl w:ilvl="2" w:tplc="08090005" w:tentative="1">
+      <w:start w:val="1"/>
+      <w:numFmt w:val="bullet"/>
+      <w:lvlText w:val=""/>
+      <w:lvlJc w:val="left"/>
+      <w:pPr>
+        <w:ind w:left="2160" w:hanging="360"/>
+      </w:pPr>
+      <w:rPr>
+        <w:rFonts w:ascii="Wingdings" w:hAnsi="Wingdings" w:hint="default"/>
+      </w:rPr>
+    </w:lvl>
+    <w:lvl w:ilvl="3" w:tplc="08090001" w:tentative="1">
+      <w:start w:val="1"/>
+      <w:numFmt w:val="bullet"/>
+      <w:lvlText w:val=""/>
+      <w:lvlJc w:val="left"/>
+      <w:pPr>
+        <w:ind w:left="2880" w:hanging="360"/>
+      </w:pPr>
+      <w:rPr>
+        <w:rFonts w:ascii="Symbol" w:hAnsi="Symbol" w:hint="default"/>
+      </w:rPr>
+    </w:lvl>
+    <w:lvl w:ilvl="4" w:tplc="08090003" w:tentative="1">
+      <w:start w:val="1"/>
+      <w:numFmt w:val="bullet"/>
+      <w:lvlText w:val="o"/>
+      <w:lvlJc w:val="left"/>
+      <w:pPr>
+        <w:ind w:left="3600" w:hanging="360"/>
+      </w:pPr>
+      <w:rPr>
+        <w:rFonts w:ascii="Courier New" w:hAnsi="Courier New" w:cs="Courier New" w:hint="default"/>
+      </w:rPr>
+    </w:lvl>
+    <w:lvl w:ilvl="5" w:tplc="08090005" w:tentative="1">
+      <w:start w:val="1"/>
+      <w:numFmt w:val="bullet"/>
+      <w:lvlText w:val=""/>
+      <w:lvlJc w:val="left"/>
+      <w:pPr>
+        <w:ind w:left="4320" w:hanging="360"/>
+      </w:pPr>
+      <w:rPr>
+        <w:rFonts w:ascii="Wingdings" w:hAnsi="Wingdings" w:hint="default"/>
+      </w:rPr>
+    </w:lvl>
+    <w:lvl w:ilvl="6" w:tplc="08090001" w:tentative="1">
+      <w:start w:val="1"/>
+      <w:numFmt w:val="bullet"/>
+      <w:lvlText w:val=""/>
+      <w:lvlJc w:val="left"/>
+      <w:pPr>
+        <w:ind w:left="5040" w:hanging="360"/>
+      </w:pPr>
+      <w:rPr>
+        <w:rFonts w:ascii="Symbol" w:hAnsi="Symbol" w:hint="default"/>
+      </w:rPr>
+    </w:lvl>
+    <w:lvl w:ilvl="7" w:tplc="08090003" w:tentative="1">
+      <w:start w:val="1"/>
+      <w:numFmt w:val="bullet"/>
+      <w:lvlText w:val="o"/>
+      <w:lvlJc w:val="left"/>
+      <w:pPr>
+        <w:ind w:left="5760" w:hanging="360"/>
+      </w:pPr>
+      <w:rPr>
+        <w:rFonts w:ascii="Courier New" w:hAnsi="Courier New" w:cs="Courier New" w:hint="default"/>
+      </w:rPr>
+    </w:lvl>
+    <w:lvl w:ilvl="8" w:tplc="08090005" w:tentative="1">
+      <w:start w:val="1"/>
+      <w:numFmt w:val="bullet"/>
+      <w:lvlText w:val=""/>
+      <w:lvlJc w:val="left"/>
+      <w:pPr>
+        <w:ind w:left="6480" w:hanging="360"/>
+      </w:pPr>
+      <w:rPr>
+        <w:rFonts w:ascii="Wingdings" w:hAnsi="Wingdings" w:hint="default"/>
+      </w:rPr>
+    </w:lvl>
+  </w:abstractNum>
+  <w:abstractNum w:abstractNumId="1" w15:restartNumberingAfterBreak="0">
     <w:nsid w:val="3B530E8E"/>
     <w:multiLevelType w:val="hybridMultilevel"/>
     <w:tmpl w:val="0C86E060"/>
@@ -1641,7 +2234,7 @@
       </w:pPr>
     </w:lvl>
   </w:abstractNum>
-  <w:abstractNum w:abstractNumId="1" w15:restartNumberingAfterBreak="0">
+  <w:abstractNum w:abstractNumId="2" w15:restartNumberingAfterBreak="0">
     <w:nsid w:val="3D2A2F30"/>
     <w:multiLevelType w:val="hybridMultilevel"/>
     <w:tmpl w:val="6720BA68"/>
@@ -1757,7 +2350,7 @@
       </w:pPr>
     </w:lvl>
   </w:abstractNum>
-  <w:abstractNum w:abstractNumId="2" w15:restartNumberingAfterBreak="0">
+  <w:abstractNum w:abstractNumId="3" w15:restartNumberingAfterBreak="0">
     <w:nsid w:val="4454092E"/>
     <w:multiLevelType w:val="multilevel"/>
     <w:tmpl w:val="D994A53C"/>
@@ -1906,7 +2499,7 @@
       </w:rPr>
     </w:lvl>
   </w:abstractNum>
-  <w:abstractNum w:abstractNumId="3" w15:restartNumberingAfterBreak="0">
+  <w:abstractNum w:abstractNumId="4" w15:restartNumberingAfterBreak="0">
     <w:nsid w:val="455049AF"/>
     <w:multiLevelType w:val="multilevel"/>
     <w:tmpl w:val="034853E2"/>
@@ -2019,7 +2612,7 @@
       </w:pPr>
     </w:lvl>
   </w:abstractNum>
-  <w:abstractNum w:abstractNumId="4" w15:restartNumberingAfterBreak="0">
+  <w:abstractNum w:abstractNumId="5" w15:restartNumberingAfterBreak="0">
     <w:nsid w:val="5B830659"/>
     <w:multiLevelType w:val="hybridMultilevel"/>
     <w:tmpl w:val="2E7A72EE"/>
@@ -2132,7 +2725,7 @@
       </w:rPr>
     </w:lvl>
   </w:abstractNum>
-  <w:abstractNum w:abstractNumId="5" w15:restartNumberingAfterBreak="0">
+  <w:abstractNum w:abstractNumId="6" w15:restartNumberingAfterBreak="0">
     <w:nsid w:val="5E9F3BDB"/>
     <w:multiLevelType w:val="hybridMultilevel"/>
     <w:tmpl w:val="2524393A"/>
@@ -2248,7 +2841,7 @@
       </w:pPr>
     </w:lvl>
   </w:abstractNum>
-  <w:abstractNum w:abstractNumId="6" w15:restartNumberingAfterBreak="0">
+  <w:abstractNum w:abstractNumId="7" w15:restartNumberingAfterBreak="0">
     <w:nsid w:val="6C554605"/>
     <w:multiLevelType w:val="hybridMultilevel"/>
     <w:tmpl w:val="E272BAA0"/>
@@ -2361,7 +2954,7 @@
       </w:rPr>
     </w:lvl>
   </w:abstractNum>
-  <w:abstractNum w:abstractNumId="7" w15:restartNumberingAfterBreak="0">
+  <w:abstractNum w:abstractNumId="8" w15:restartNumberingAfterBreak="0">
     <w:nsid w:val="7411730C"/>
     <w:multiLevelType w:val="hybridMultilevel"/>
     <w:tmpl w:val="220EE75A"/>
@@ -2477,7 +3070,7 @@
       </w:pPr>
     </w:lvl>
   </w:abstractNum>
-  <w:abstractNum w:abstractNumId="8" w15:restartNumberingAfterBreak="0">
+  <w:abstractNum w:abstractNumId="9" w15:restartNumberingAfterBreak="0">
     <w:nsid w:val="75702816"/>
     <w:multiLevelType w:val="hybridMultilevel"/>
     <w:tmpl w:val="43CEABBE"/>
@@ -2593,7 +3186,7 @@
       </w:pPr>
     </w:lvl>
   </w:abstractNum>
-  <w:abstractNum w:abstractNumId="9" w15:restartNumberingAfterBreak="0">
+  <w:abstractNum w:abstractNumId="10" w15:restartNumberingAfterBreak="0">
     <w:nsid w:val="7B275709"/>
     <w:multiLevelType w:val="hybridMultilevel"/>
     <w:tmpl w:val="49C43494"/>
@@ -2709,7 +3302,7 @@
       </w:pPr>
     </w:lvl>
   </w:abstractNum>
-  <w:abstractNum w:abstractNumId="10" w15:restartNumberingAfterBreak="0">
+  <w:abstractNum w:abstractNumId="11" w15:restartNumberingAfterBreak="0">
     <w:nsid w:val="7C981A45"/>
     <w:multiLevelType w:val="multilevel"/>
     <w:tmpl w:val="034853E2"/>
@@ -2832,37 +3425,40 @@
     </w:lvl>
   </w:abstractNum>
   <w:num w:numId="1" w16cid:durableId="925500862">
+    <w:abstractNumId w:val="9"/>
+  </w:num>
+  <w:num w:numId="2" w16cid:durableId="9185662">
+    <w:abstractNumId w:val="2"/>
+  </w:num>
+  <w:num w:numId="3" w16cid:durableId="342784688">
+    <w:abstractNumId w:val="11"/>
+  </w:num>
+  <w:num w:numId="4" w16cid:durableId="1827935488">
+    <w:abstractNumId w:val="1"/>
+  </w:num>
+  <w:num w:numId="5" w16cid:durableId="32924198">
     <w:abstractNumId w:val="8"/>
   </w:num>
-  <w:num w:numId="2" w16cid:durableId="9185662">
-    <w:abstractNumId w:val="1"/>
-  </w:num>
-  <w:num w:numId="3" w16cid:durableId="342784688">
+  <w:num w:numId="6" w16cid:durableId="1266620935">
     <w:abstractNumId w:val="10"/>
   </w:num>
-  <w:num w:numId="4" w16cid:durableId="1827935488">
-    <w:abstractNumId w:val="0"/>
+  <w:num w:numId="7" w16cid:durableId="2118669662">
+    <w:abstractNumId w:val="6"/>
   </w:num>
-  <w:num w:numId="5" w16cid:durableId="32924198">
+  <w:num w:numId="8" w16cid:durableId="1598249152">
+    <w:abstractNumId w:val="4"/>
+  </w:num>
+  <w:num w:numId="9" w16cid:durableId="969821698">
+    <w:abstractNumId w:val="3"/>
+  </w:num>
+  <w:num w:numId="10" w16cid:durableId="864636683">
+    <w:abstractNumId w:val="5"/>
+  </w:num>
+  <w:num w:numId="11" w16cid:durableId="382408771">
     <w:abstractNumId w:val="7"/>
   </w:num>
-  <w:num w:numId="6" w16cid:durableId="1266620935">
-    <w:abstractNumId w:val="9"/>
-  </w:num>
-  <w:num w:numId="7" w16cid:durableId="2118669662">
-    <w:abstractNumId w:val="5"/>
-  </w:num>
-  <w:num w:numId="8" w16cid:durableId="1598249152">
-    <w:abstractNumId w:val="3"/>
-  </w:num>
-  <w:num w:numId="9" w16cid:durableId="969821698">
-    <w:abstractNumId w:val="2"/>
-  </w:num>
-  <w:num w:numId="10" w16cid:durableId="864636683">
-    <w:abstractNumId w:val="4"/>
-  </w:num>
-  <w:num w:numId="11" w16cid:durableId="382408771">
-    <w:abstractNumId w:val="6"/>
+  <w:num w:numId="12" w16cid:durableId="355233902">
+    <w:abstractNumId w:val="0"/>
   </w:num>
 </w:numbering>
 </file>
@@ -4310,6 +4906,24 @@
 </file>
 
 <file path=customXml/item1.xml><?xml version="1.0" encoding="utf-8"?>
+<p:properties xmlns:p="http://schemas.microsoft.com/office/2006/metadata/properties" xmlns:xsi="http://www.w3.org/2001/XMLSchema-instance" xmlns:pc="http://schemas.microsoft.com/office/infopath/2007/PartnerControls">
+  <documentManagement>
+    <PublishingExpirationDate xmlns="http://schemas.microsoft.com/sharepoint/v3" xsi:nil="true"/>
+    <PublishingStartDate xmlns="http://schemas.microsoft.com/sharepoint/v3" xsi:nil="true"/>
+  </documentManagement>
+</p:properties>
+</file>
+
+<file path=customXml/item2.xml><?xml version="1.0" encoding="utf-8"?>
+<?mso-contentType ?>
+<FormTemplates xmlns="http://schemas.microsoft.com/sharepoint/v3/contenttype/forms">
+  <Display>DocumentLibraryForm</Display>
+  <Edit>DocumentLibraryForm</Edit>
+  <New>DocumentLibraryForm</New>
+</FormTemplates>
+</file>
+
+<file path=customXml/item3.xml><?xml version="1.0" encoding="utf-8"?>
 <ct:contentTypeSchema xmlns:ct="http://schemas.microsoft.com/office/2006/metadata/contentType" xmlns:ma="http://schemas.microsoft.com/office/2006/metadata/properties/metaAttributes" ct:_="" ma:_="" ma:contentTypeName="Asiakirja" ma:contentTypeID="0x01010017418C401CCB2042A3A99A19F43F356D" ma:contentTypeVersion="1" ma:contentTypeDescription="Luo uusi asiakirja." ma:contentTypeScope="" ma:versionID="f4b075d3ca74a5dbaed73e767a156aa0">
   <xsd:schema xmlns:xsd="http://www.w3.org/2001/XMLSchema" xmlns:p="http://schemas.microsoft.com/office/2006/metadata/properties" xmlns:ns1="http://schemas.microsoft.com/sharepoint/v3" targetNamespace="http://schemas.microsoft.com/office/2006/metadata/properties" ma:root="true" ma:fieldsID="4340a008e99365d80b71206bae222996" ns1:_="">
     <xsd:import namespace="http://schemas.microsoft.com/sharepoint/v3"/>
@@ -4375,25 +4989,25 @@
 </ct:contentTypeSchema>
 </file>
 
-<file path=customXml/item2.xml><?xml version="1.0" encoding="utf-8"?>
-<?mso-contentType ?>
-<FormTemplates xmlns="http://schemas.microsoft.com/sharepoint/v3/contenttype/forms">
-  <Display>DocumentLibraryForm</Display>
-  <Edit>DocumentLibraryForm</Edit>
-  <New>DocumentLibraryForm</New>
-</FormTemplates>
+<file path=customXml/itemProps1.xml><?xml version="1.0" encoding="utf-8"?>
+<ds:datastoreItem xmlns:ds="http://schemas.openxmlformats.org/officeDocument/2006/customXml" ds:itemID="{FA8F0064-303C-446D-896E-46EEB9A79DC3}">
+  <ds:schemaRefs>
+    <ds:schemaRef ds:uri="http://schemas.microsoft.com/office/2006/metadata/properties"/>
+    <ds:schemaRef ds:uri="http://schemas.microsoft.com/office/infopath/2007/PartnerControls"/>
+    <ds:schemaRef ds:uri="http://schemas.microsoft.com/sharepoint/v3"/>
+  </ds:schemaRefs>
+</ds:datastoreItem>
 </file>
 
-<file path=customXml/item3.xml><?xml version="1.0" encoding="utf-8"?>
-<p:properties xmlns:p="http://schemas.microsoft.com/office/2006/metadata/properties" xmlns:xsi="http://www.w3.org/2001/XMLSchema-instance" xmlns:pc="http://schemas.microsoft.com/office/infopath/2007/PartnerControls">
-  <documentManagement>
-    <PublishingExpirationDate xmlns="http://schemas.microsoft.com/sharepoint/v3" xsi:nil="true"/>
-    <PublishingStartDate xmlns="http://schemas.microsoft.com/sharepoint/v3" xsi:nil="true"/>
-  </documentManagement>
-</p:properties>
+<file path=customXml/itemProps2.xml><?xml version="1.0" encoding="utf-8"?>
+<ds:datastoreItem xmlns:ds="http://schemas.openxmlformats.org/officeDocument/2006/customXml" ds:itemID="{13FBD2FA-5696-460D-A278-9A302A0F72AE}">
+  <ds:schemaRefs>
+    <ds:schemaRef ds:uri="http://schemas.microsoft.com/sharepoint/v3/contenttype/forms"/>
+  </ds:schemaRefs>
+</ds:datastoreItem>
 </file>
 
-<file path=customXml/itemProps1.xml><?xml version="1.0" encoding="utf-8"?>
+<file path=customXml/itemProps3.xml><?xml version="1.0" encoding="utf-8"?>
 <ds:datastoreItem xmlns:ds="http://schemas.openxmlformats.org/officeDocument/2006/customXml" ds:itemID="{B9A87442-5A7B-46FD-BD28-170CE9B7256F}">
   <ds:schemaRefs>
     <ds:schemaRef ds:uri="http://schemas.microsoft.com/office/2006/metadata/contentType"/>
@@ -4408,22 +5022,4 @@
     <ds:schemaRef ds:uri="http://schemas.microsoft.com/office/internal/2005/internalDocumentation"/>
   </ds:schemaRefs>
 </ds:datastoreItem>
-</file>
-
-<file path=customXml/itemProps2.xml><?xml version="1.0" encoding="utf-8"?>
-<ds:datastoreItem xmlns:ds="http://schemas.openxmlformats.org/officeDocument/2006/customXml" ds:itemID="{13FBD2FA-5696-460D-A278-9A302A0F72AE}">
-  <ds:schemaRefs>
-    <ds:schemaRef ds:uri="http://schemas.microsoft.com/sharepoint/v3/contenttype/forms"/>
-  </ds:schemaRefs>
-</ds:datastoreItem>
-</file>
-
-<file path=customXml/itemProps3.xml><?xml version="1.0" encoding="utf-8"?>
-<ds:datastoreItem xmlns:ds="http://schemas.openxmlformats.org/officeDocument/2006/customXml" ds:itemID="{FA8F0064-303C-446D-896E-46EEB9A79DC3}">
-  <ds:schemaRefs>
-    <ds:schemaRef ds:uri="http://schemas.microsoft.com/office/2006/metadata/properties"/>
-    <ds:schemaRef ds:uri="http://schemas.microsoft.com/office/infopath/2007/PartnerControls"/>
-    <ds:schemaRef ds:uri="http://schemas.microsoft.com/sharepoint/v3"/>
-  </ds:schemaRefs>
-</ds:datastoreItem>
 </file>
</xml_diff>

<commit_message>
Update learning diary records
</commit_message>
<xml_diff>
--- a/Coursework/SDS_learning_diary.docx
+++ b/Coursework/SDS_learning_diary.docx
@@ -1910,12 +1910,352 @@
     </w:p>
     <w:p>
       <w:pPr>
+        <w:rPr>
+          <w:lang w:val="en-FI"/>
+        </w:rPr>
+      </w:pPr>
+      <w:r>
+        <w:rPr>
+          <w:lang w:val="en-FI"/>
+        </w:rPr>
+        <w:br w:type="page"/>
+      </w:r>
+    </w:p>
+    <w:p>
+      <w:pPr>
         <w:pStyle w:val="BodyText"/>
-        <w:ind w:left="720"/>
-        <w:rPr>
-          <w:lang w:val="en-FI"/>
-        </w:rPr>
-      </w:pPr>
+        <w:rPr>
+          <w:b/>
+          <w:bCs/>
+          <w:lang w:val="en-FI"/>
+        </w:rPr>
+      </w:pPr>
+      <w:r>
+        <w:rPr>
+          <w:b/>
+          <w:bCs/>
+          <w:lang w:val="en-FI"/>
+        </w:rPr>
+        <w:lastRenderedPageBreak/>
+        <w:t>26.10.2025</w:t>
+      </w:r>
+    </w:p>
+    <w:p>
+      <w:pPr>
+        <w:pStyle w:val="BodyText"/>
+        <w:rPr>
+          <w:b/>
+          <w:bCs/>
+          <w:lang w:val="en-FI"/>
+        </w:rPr>
+      </w:pPr>
+    </w:p>
+    <w:p>
+      <w:pPr>
+        <w:pStyle w:val="BodyText"/>
+        <w:jc w:val="left"/>
+        <w:rPr>
+          <w:lang w:val="en-FI"/>
+        </w:rPr>
+      </w:pPr>
+      <w:r>
+        <w:rPr>
+          <w:lang w:val="en-FI"/>
+        </w:rPr>
+        <w:t xml:space="preserve">I started working on my final project for the Mobile module </w:t>
+      </w:r>
+      <w:r>
+        <w:rPr>
+          <w:lang w:val="en-FI"/>
+        </w:rPr>
+        <w:t>-</w:t>
+      </w:r>
+      <w:r>
+        <w:rPr>
+          <w:lang w:val="en-FI"/>
+        </w:rPr>
+        <w:t xml:space="preserve"> a simple </w:t>
+      </w:r>
+      <w:r>
+        <w:rPr>
+          <w:b/>
+          <w:bCs/>
+          <w:lang w:val="en-FI"/>
+        </w:rPr>
+        <w:t>Expense Tracker app</w:t>
+      </w:r>
+      <w:r>
+        <w:rPr>
+          <w:lang w:val="en-FI"/>
+        </w:rPr>
+        <w:t xml:space="preserve">. After reviewing the project requirements, I decided to build an app that records daily expenses, displays them in a list, and calculates the total amount spent. </w:t>
+      </w:r>
+    </w:p>
+    <w:p>
+      <w:pPr>
+        <w:pStyle w:val="BodyText"/>
+        <w:jc w:val="left"/>
+        <w:rPr>
+          <w:lang w:val="en-FI"/>
+        </w:rPr>
+      </w:pPr>
+    </w:p>
+    <w:p>
+      <w:pPr>
+        <w:pStyle w:val="BodyText"/>
+        <w:jc w:val="left"/>
+        <w:rPr>
+          <w:lang w:val="en-FI"/>
+        </w:rPr>
+      </w:pPr>
+      <w:r>
+        <w:rPr>
+          <w:lang w:val="en-FI"/>
+        </w:rPr>
+        <w:t xml:space="preserve">I initialized a new Android Studio project named </w:t>
+      </w:r>
+      <w:r>
+        <w:rPr>
+          <w:i/>
+          <w:iCs/>
+          <w:lang w:val="en-FI"/>
+        </w:rPr>
+        <w:t>ExpenseTracker</w:t>
+      </w:r>
+      <w:r>
+        <w:rPr>
+          <w:lang w:val="en-FI"/>
+        </w:rPr>
+        <w:t xml:space="preserve"> (Empty Views Activity, Java) and configured the base app theme and toolbar. I then created the main view structure (</w:t>
+      </w:r>
+      <w:r>
+        <w:rPr>
+          <w:i/>
+          <w:iCs/>
+          <w:lang w:val="en-FI"/>
+        </w:rPr>
+        <w:t>activity_main.xml</w:t>
+      </w:r>
+      <w:r>
+        <w:rPr>
+          <w:lang w:val="en-FI"/>
+        </w:rPr>
+        <w:t xml:space="preserve">) with a </w:t>
+      </w:r>
+      <w:r>
+        <w:rPr>
+          <w:i/>
+          <w:iCs/>
+          <w:lang w:val="en-FI"/>
+        </w:rPr>
+        <w:t xml:space="preserve">MaterialToolbar </w:t>
+      </w:r>
+      <w:r>
+        <w:rPr>
+          <w:lang w:val="en-FI"/>
+        </w:rPr>
+        <w:t xml:space="preserve">at the top, a </w:t>
+      </w:r>
+      <w:r>
+        <w:rPr>
+          <w:i/>
+          <w:iCs/>
+          <w:lang w:val="en-FI"/>
+        </w:rPr>
+        <w:t>TextView</w:t>
+      </w:r>
+      <w:r>
+        <w:rPr>
+          <w:lang w:val="en-FI"/>
+        </w:rPr>
+        <w:t xml:space="preserve"> showing the total amount, and a </w:t>
+      </w:r>
+      <w:r>
+        <w:rPr>
+          <w:i/>
+          <w:iCs/>
+          <w:lang w:val="en-FI"/>
+        </w:rPr>
+        <w:t>ListView</w:t>
+      </w:r>
+      <w:r>
+        <w:rPr>
+          <w:lang w:val="en-FI"/>
+        </w:rPr>
+        <w:t xml:space="preserve"> below it to display expense items. I customized layout constraints and margins to achieve a clean look and proper spacing.</w:t>
+      </w:r>
+    </w:p>
+    <w:p>
+      <w:pPr>
+        <w:pStyle w:val="BodyText"/>
+        <w:jc w:val="left"/>
+        <w:rPr>
+          <w:lang w:val="en-FI"/>
+        </w:rPr>
+      </w:pPr>
+      <w:r>
+        <w:rPr>
+          <w:lang w:val="en-FI"/>
+        </w:rPr>
+        <w:t xml:space="preserve">Next, I defined a simple data model </w:t>
+      </w:r>
+      <w:r>
+        <w:rPr>
+          <w:i/>
+          <w:iCs/>
+          <w:lang w:val="en-FI"/>
+        </w:rPr>
+        <w:t>Expense.java</w:t>
+      </w:r>
+      <w:r>
+        <w:rPr>
+          <w:lang w:val="en-FI"/>
+        </w:rPr>
+        <w:t xml:space="preserve"> to represent an expense with two properties: </w:t>
+      </w:r>
+      <w:r>
+        <w:rPr>
+          <w:i/>
+          <w:iCs/>
+          <w:lang w:val="en-FI"/>
+        </w:rPr>
+        <w:t xml:space="preserve">name </w:t>
+      </w:r>
+      <w:r>
+        <w:rPr>
+          <w:lang w:val="en-FI"/>
+        </w:rPr>
+        <w:t xml:space="preserve">and </w:t>
+      </w:r>
+      <w:r>
+        <w:rPr>
+          <w:i/>
+          <w:iCs/>
+          <w:lang w:val="en-FI"/>
+        </w:rPr>
+        <w:t>amount</w:t>
+      </w:r>
+      <w:r>
+        <w:rPr>
+          <w:lang w:val="en-FI"/>
+        </w:rPr>
+        <w:t xml:space="preserve">. To display these objects in the list, I created a custom adapter </w:t>
+      </w:r>
+      <w:r>
+        <w:rPr>
+          <w:i/>
+          <w:iCs/>
+          <w:lang w:val="en-FI"/>
+        </w:rPr>
+        <w:t>ExpenseAdapter.java</w:t>
+      </w:r>
+      <w:r>
+        <w:rPr>
+          <w:lang w:val="en-FI"/>
+        </w:rPr>
+        <w:t xml:space="preserve">. </w:t>
+      </w:r>
+      <w:r>
+        <w:rPr>
+          <w:lang w:val="en-FI"/>
+        </w:rPr>
+        <w:t>Inside it, I implemented methods to inflate a custom layout (</w:t>
+      </w:r>
+      <w:r>
+        <w:rPr>
+          <w:i/>
+          <w:iCs/>
+          <w:lang w:val="en-FI"/>
+        </w:rPr>
+        <w:t>row_expense.xml</w:t>
+      </w:r>
+      <w:r>
+        <w:rPr>
+          <w:lang w:val="en-FI"/>
+        </w:rPr>
+        <w:t xml:space="preserve">) for each row and bind the data to two </w:t>
+      </w:r>
+      <w:r>
+        <w:rPr>
+          <w:i/>
+          <w:iCs/>
+          <w:lang w:val="en-FI"/>
+        </w:rPr>
+        <w:t>TextViews</w:t>
+      </w:r>
+      <w:r>
+        <w:rPr>
+          <w:lang w:val="en-FI"/>
+        </w:rPr>
+        <w:t xml:space="preserve"> (expense name and amount).</w:t>
+      </w:r>
+    </w:p>
+    <w:p>
+      <w:pPr>
+        <w:pStyle w:val="BodyText"/>
+        <w:jc w:val="left"/>
+        <w:rPr>
+          <w:lang w:val="en-FI"/>
+        </w:rPr>
+      </w:pPr>
+      <w:r>
+        <w:rPr>
+          <w:lang w:val="en-FI"/>
+        </w:rPr>
+        <w:t xml:space="preserve">Finally, I added mock data directly in </w:t>
+      </w:r>
+      <w:r>
+        <w:rPr>
+          <w:i/>
+          <w:iCs/>
+          <w:lang w:val="en-FI"/>
+        </w:rPr>
+        <w:t>MainActivity.java</w:t>
+      </w:r>
+      <w:r>
+        <w:rPr>
+          <w:lang w:val="en-FI"/>
+        </w:rPr>
+        <w:t xml:space="preserve"> to test the setup </w:t>
+      </w:r>
+      <w:r>
+        <w:rPr>
+          <w:lang w:val="en-FI"/>
+        </w:rPr>
+        <w:t>-</w:t>
+      </w:r>
+      <w:r>
+        <w:rPr>
+          <w:lang w:val="en-FI"/>
+        </w:rPr>
+        <w:t xml:space="preserve"> three sample items</w:t>
+      </w:r>
+      <w:r>
+        <w:rPr>
+          <w:lang w:val="en-FI"/>
+        </w:rPr>
+        <w:t xml:space="preserve">. </w:t>
+      </w:r>
+      <w:r>
+        <w:rPr>
+          <w:lang w:val="en-FI"/>
+        </w:rPr>
+        <w:t xml:space="preserve">I verified that the data appeared correctly in the </w:t>
+      </w:r>
+      <w:r>
+        <w:rPr>
+          <w:i/>
+          <w:iCs/>
+          <w:lang w:val="en-FI"/>
+        </w:rPr>
+        <w:t>ListView</w:t>
+      </w:r>
+      <w:r>
+        <w:rPr>
+          <w:lang w:val="en-FI"/>
+        </w:rPr>
+        <w:t xml:space="preserve"> and that the layout behaved responsively with proper spacing and text formatting.</w:t>
+      </w:r>
     </w:p>
     <w:sectPr>
       <w:headerReference w:type="default" r:id="rId10"/>
@@ -4906,24 +5246,6 @@
 </file>
 
 <file path=customXml/item1.xml><?xml version="1.0" encoding="utf-8"?>
-<p:properties xmlns:p="http://schemas.microsoft.com/office/2006/metadata/properties" xmlns:xsi="http://www.w3.org/2001/XMLSchema-instance" xmlns:pc="http://schemas.microsoft.com/office/infopath/2007/PartnerControls">
-  <documentManagement>
-    <PublishingExpirationDate xmlns="http://schemas.microsoft.com/sharepoint/v3" xsi:nil="true"/>
-    <PublishingStartDate xmlns="http://schemas.microsoft.com/sharepoint/v3" xsi:nil="true"/>
-  </documentManagement>
-</p:properties>
-</file>
-
-<file path=customXml/item2.xml><?xml version="1.0" encoding="utf-8"?>
-<?mso-contentType ?>
-<FormTemplates xmlns="http://schemas.microsoft.com/sharepoint/v3/contenttype/forms">
-  <Display>DocumentLibraryForm</Display>
-  <Edit>DocumentLibraryForm</Edit>
-  <New>DocumentLibraryForm</New>
-</FormTemplates>
-</file>
-
-<file path=customXml/item3.xml><?xml version="1.0" encoding="utf-8"?>
 <ct:contentTypeSchema xmlns:ct="http://schemas.microsoft.com/office/2006/metadata/contentType" xmlns:ma="http://schemas.microsoft.com/office/2006/metadata/properties/metaAttributes" ct:_="" ma:_="" ma:contentTypeName="Asiakirja" ma:contentTypeID="0x01010017418C401CCB2042A3A99A19F43F356D" ma:contentTypeVersion="1" ma:contentTypeDescription="Luo uusi asiakirja." ma:contentTypeScope="" ma:versionID="f4b075d3ca74a5dbaed73e767a156aa0">
   <xsd:schema xmlns:xsd="http://www.w3.org/2001/XMLSchema" xmlns:p="http://schemas.microsoft.com/office/2006/metadata/properties" xmlns:ns1="http://schemas.microsoft.com/sharepoint/v3" targetNamespace="http://schemas.microsoft.com/office/2006/metadata/properties" ma:root="true" ma:fieldsID="4340a008e99365d80b71206bae222996" ns1:_="">
     <xsd:import namespace="http://schemas.microsoft.com/sharepoint/v3"/>
@@ -4989,25 +5311,25 @@
 </ct:contentTypeSchema>
 </file>
 
-<file path=customXml/itemProps1.xml><?xml version="1.0" encoding="utf-8"?>
-<ds:datastoreItem xmlns:ds="http://schemas.openxmlformats.org/officeDocument/2006/customXml" ds:itemID="{FA8F0064-303C-446D-896E-46EEB9A79DC3}">
-  <ds:schemaRefs>
-    <ds:schemaRef ds:uri="http://schemas.microsoft.com/office/2006/metadata/properties"/>
-    <ds:schemaRef ds:uri="http://schemas.microsoft.com/office/infopath/2007/PartnerControls"/>
-    <ds:schemaRef ds:uri="http://schemas.microsoft.com/sharepoint/v3"/>
-  </ds:schemaRefs>
-</ds:datastoreItem>
+<file path=customXml/item2.xml><?xml version="1.0" encoding="utf-8"?>
+<?mso-contentType ?>
+<FormTemplates xmlns="http://schemas.microsoft.com/sharepoint/v3/contenttype/forms">
+  <Display>DocumentLibraryForm</Display>
+  <Edit>DocumentLibraryForm</Edit>
+  <New>DocumentLibraryForm</New>
+</FormTemplates>
 </file>
 
-<file path=customXml/itemProps2.xml><?xml version="1.0" encoding="utf-8"?>
-<ds:datastoreItem xmlns:ds="http://schemas.openxmlformats.org/officeDocument/2006/customXml" ds:itemID="{13FBD2FA-5696-460D-A278-9A302A0F72AE}">
-  <ds:schemaRefs>
-    <ds:schemaRef ds:uri="http://schemas.microsoft.com/sharepoint/v3/contenttype/forms"/>
-  </ds:schemaRefs>
-</ds:datastoreItem>
+<file path=customXml/item3.xml><?xml version="1.0" encoding="utf-8"?>
+<p:properties xmlns:p="http://schemas.microsoft.com/office/2006/metadata/properties" xmlns:xsi="http://www.w3.org/2001/XMLSchema-instance" xmlns:pc="http://schemas.microsoft.com/office/infopath/2007/PartnerControls">
+  <documentManagement>
+    <PublishingExpirationDate xmlns="http://schemas.microsoft.com/sharepoint/v3" xsi:nil="true"/>
+    <PublishingStartDate xmlns="http://schemas.microsoft.com/sharepoint/v3" xsi:nil="true"/>
+  </documentManagement>
+</p:properties>
 </file>
 
-<file path=customXml/itemProps3.xml><?xml version="1.0" encoding="utf-8"?>
+<file path=customXml/itemProps1.xml><?xml version="1.0" encoding="utf-8"?>
 <ds:datastoreItem xmlns:ds="http://schemas.openxmlformats.org/officeDocument/2006/customXml" ds:itemID="{B9A87442-5A7B-46FD-BD28-170CE9B7256F}">
   <ds:schemaRefs>
     <ds:schemaRef ds:uri="http://schemas.microsoft.com/office/2006/metadata/contentType"/>
@@ -5022,4 +5344,22 @@
     <ds:schemaRef ds:uri="http://schemas.microsoft.com/office/internal/2005/internalDocumentation"/>
   </ds:schemaRefs>
 </ds:datastoreItem>
+</file>
+
+<file path=customXml/itemProps2.xml><?xml version="1.0" encoding="utf-8"?>
+<ds:datastoreItem xmlns:ds="http://schemas.openxmlformats.org/officeDocument/2006/customXml" ds:itemID="{13FBD2FA-5696-460D-A278-9A302A0F72AE}">
+  <ds:schemaRefs>
+    <ds:schemaRef ds:uri="http://schemas.microsoft.com/sharepoint/v3/contenttype/forms"/>
+  </ds:schemaRefs>
+</ds:datastoreItem>
+</file>
+
+<file path=customXml/itemProps3.xml><?xml version="1.0" encoding="utf-8"?>
+<ds:datastoreItem xmlns:ds="http://schemas.openxmlformats.org/officeDocument/2006/customXml" ds:itemID="{FA8F0064-303C-446D-896E-46EEB9A79DC3}">
+  <ds:schemaRefs>
+    <ds:schemaRef ds:uri="http://schemas.microsoft.com/office/2006/metadata/properties"/>
+    <ds:schemaRef ds:uri="http://schemas.microsoft.com/office/infopath/2007/PartnerControls"/>
+    <ds:schemaRef ds:uri="http://schemas.microsoft.com/sharepoint/v3"/>
+  </ds:schemaRefs>
+</ds:datastoreItem>
 </file>
</xml_diff>